<commit_message>
implemented some changes in wording to response letter according to SVW comments
</commit_message>
<xml_diff>
--- a/manuscript/PDS-23-0292_R1.docx
+++ b/manuscript/PDS-23-0292_R1.docx
@@ -634,7 +634,55 @@
         <w:rPr>
           <w:color w:val="0070C0"/>
         </w:rPr>
-        <w:t xml:space="preserve"> We agree that the access to the final version of the programming code is in most cases already sufficient for the reproducibility among external researchers. </w:t>
+        <w:t xml:space="preserve"> We agree that the access to the </w:t>
+      </w:r>
+      <w:r>
+        <w:rPr>
+          <w:color w:val="0070C0"/>
+          <w:highlight w:val="yellow"/>
+        </w:rPr>
+        <w:t xml:space="preserve">final version of the programming code </w:t>
+      </w:r>
+      <w:r>
+        <w:rPr>
+          <w:color w:val="0070C0"/>
+          <w:highlight w:val="yellow"/>
+        </w:rPr>
+        <w:t xml:space="preserve">along with the source </w:t>
+      </w:r>
+      <w:r>
+        <w:rPr>
+          <w:color w:val="0070C0"/>
+          <w:highlight w:val="yellow"/>
+        </w:rPr>
+        <w:t xml:space="preserve">data </w:t>
+      </w:r>
+      <w:r>
+        <w:rPr>
+          <w:color w:val="0070C0"/>
+          <w:highlight w:val="yellow"/>
+        </w:rPr>
+        <w:t xml:space="preserve">is sufficient for </w:t>
+      </w:r>
+      <w:r>
+        <w:rPr>
+          <w:color w:val="0070C0"/>
+          <w:highlight w:val="yellow"/>
+        </w:rPr>
+        <w:t>external</w:t>
+      </w:r>
+      <w:r>
+        <w:rPr>
+          <w:color w:val="0070C0"/>
+          <w:highlight w:val="yellow"/>
+        </w:rPr>
+        <w:t xml:space="preserve"> reproducibility</w:t>
+      </w:r>
+      <w:r>
+        <w:rPr>
+          <w:color w:val="0070C0"/>
+        </w:rPr>
+        <w:t xml:space="preserve">. </w:t>
       </w:r>
       <w:r>
         <w:rPr>
@@ -900,7 +948,40 @@
           <w:iCs/>
           <w:color w:val="0070C0"/>
         </w:rPr>
-        <w:t xml:space="preserve">While the access to the final version of the programming code is already sufficient for external reproducibility, the tracking of changes over time enables a study team to comprehend and resolve errors more efficiently. </w:t>
+        <w:t>While the access to the final version of the programming cod</w:t>
+      </w:r>
+      <w:r>
+        <w:rPr>
+          <w:i/>
+          <w:iCs/>
+          <w:color w:val="0070C0"/>
+        </w:rPr>
+        <w:t xml:space="preserve">e </w:t>
+      </w:r>
+      <w:r>
+        <w:rPr>
+          <w:i/>
+          <w:iCs/>
+          <w:color w:val="0070C0"/>
+          <w:highlight w:val="yellow"/>
+        </w:rPr>
+        <w:t>and source dat</w:t>
+      </w:r>
+      <w:r>
+        <w:rPr>
+          <w:i/>
+          <w:iCs/>
+          <w:color w:val="0070C0"/>
+        </w:rPr>
+        <w:t>a</w:t>
+      </w:r>
+      <w:r>
+        <w:rPr>
+          <w:i/>
+          <w:iCs/>
+          <w:color w:val="0070C0"/>
+        </w:rPr>
+        <w:t xml:space="preserve"> is sufficient for external reproducibility, the tracking of changes over time enables a study team to comprehend and resolve errors more efficiently. </w:t>
       </w:r>
       <w:proofErr w:type="gramStart"/>
       <w:r>
@@ -1031,13 +1112,7 @@
         <w:rPr>
           <w:color w:val="0070C0"/>
         </w:rPr>
-        <w:t>uniquely</w:t>
-      </w:r>
-      <w:r>
-        <w:rPr>
-          <w:color w:val="0070C0"/>
-        </w:rPr>
-        <w:t xml:space="preserve"> </w:t>
+        <w:t xml:space="preserve">uniquely </w:t>
       </w:r>
       <w:r>
         <w:rPr>
@@ -1379,58 +1454,86 @@
       <w:r>
         <w:rPr>
           <w:color w:val="0070C0"/>
+          <w:highlight w:val="yellow"/>
         </w:rPr>
         <w:t>The reviewer</w:t>
       </w:r>
       <w:r>
         <w:rPr>
           <w:color w:val="0070C0"/>
+          <w:highlight w:val="yellow"/>
         </w:rPr>
         <w:t xml:space="preserve"> </w:t>
       </w:r>
       <w:r>
         <w:rPr>
           <w:color w:val="0070C0"/>
-        </w:rPr>
-        <w:t xml:space="preserve">makes a great </w:t>
-      </w:r>
-      <w:proofErr w:type="gramStart"/>
-      <w:r>
-        <w:rPr>
-          <w:color w:val="0070C0"/>
-        </w:rPr>
-        <w:t>point</w:t>
-      </w:r>
-      <w:proofErr w:type="gramEnd"/>
-      <w:r>
-        <w:rPr>
-          <w:color w:val="0070C0"/>
-        </w:rPr>
-        <w:t xml:space="preserve"> </w:t>
-      </w:r>
-      <w:r>
-        <w:rPr>
-          <w:color w:val="0070C0"/>
-        </w:rPr>
-        <w:t>and w</w:t>
-      </w:r>
-      <w:r>
-        <w:rPr>
-          <w:color w:val="0070C0"/>
-        </w:rPr>
-        <w:t>e added th</w:t>
-      </w:r>
-      <w:r>
-        <w:rPr>
-          <w:color w:val="0070C0"/>
-        </w:rPr>
-        <w:t>is</w:t>
-      </w:r>
-      <w:r>
-        <w:rPr>
-          <w:color w:val="0070C0"/>
-        </w:rPr>
-        <w:t xml:space="preserve"> aspects to the discussion:</w:t>
+          <w:highlight w:val="yellow"/>
+        </w:rPr>
+        <w:t>makes a</w:t>
+      </w:r>
+      <w:r>
+        <w:rPr>
+          <w:color w:val="0070C0"/>
+          <w:highlight w:val="yellow"/>
+        </w:rPr>
+        <w:t xml:space="preserve">n interesting point. We agree that sample dummy data can be helpful to </w:t>
+      </w:r>
+      <w:r>
+        <w:rPr>
+          <w:color w:val="0070C0"/>
+          <w:highlight w:val="yellow"/>
+        </w:rPr>
+        <w:t>get a better understanding of</w:t>
+      </w:r>
+      <w:r>
+        <w:rPr>
+          <w:color w:val="0070C0"/>
+          <w:highlight w:val="yellow"/>
+        </w:rPr>
+        <w:t xml:space="preserve"> the underlying source code and enhance transparency</w:t>
+      </w:r>
+      <w:r>
+        <w:rPr>
+          <w:color w:val="0070C0"/>
+          <w:highlight w:val="yellow"/>
+        </w:rPr>
+        <w:t xml:space="preserve">. However, by definition, reproducibility can only be achieved </w:t>
+      </w:r>
+      <w:r>
+        <w:rPr>
+          <w:color w:val="0070C0"/>
+          <w:highlight w:val="yellow"/>
+        </w:rPr>
+        <w:t>by having</w:t>
+      </w:r>
+      <w:r>
+        <w:rPr>
+          <w:color w:val="0070C0"/>
+          <w:highlight w:val="yellow"/>
+        </w:rPr>
+        <w:t xml:space="preserve"> access </w:t>
+      </w:r>
+      <w:r>
+        <w:rPr>
+          <w:color w:val="0070C0"/>
+          <w:highlight w:val="yellow"/>
+        </w:rPr>
+        <w:t>to</w:t>
+      </w:r>
+      <w:r>
+        <w:rPr>
+          <w:color w:val="0070C0"/>
+          <w:highlight w:val="yellow"/>
+        </w:rPr>
+        <w:t xml:space="preserve"> real data.</w:t>
+      </w:r>
+      <w:r>
+        <w:rPr>
+          <w:color w:val="0070C0"/>
+          <w:highlight w:val="yellow"/>
+        </w:rPr>
+        <w:t xml:space="preserve"> We added this aspect to the discussion.</w:t>
       </w:r>
     </w:p>
     <w:p>
@@ -1486,8 +1589,62 @@
           <w:i/>
           <w:iCs/>
           <w:color w:val="0070C0"/>
-        </w:rPr>
-        <w:t>In order to achieve full replicability, authors may alternatively include a sample of dummy data to enable readers to comprehend and run the analytic code. Moreover, many larger research data sources have already provided synthetic data using identical formats and variable names while protecting patient privacy (e.g., Medicare Claims Synthetic Public Use Files)</w:t>
+          <w:highlight w:val="yellow"/>
+        </w:rPr>
+        <w:t xml:space="preserve">Authors may </w:t>
+      </w:r>
+      <w:r>
+        <w:rPr>
+          <w:i/>
+          <w:iCs/>
+          <w:color w:val="0070C0"/>
+          <w:highlight w:val="yellow"/>
+        </w:rPr>
+        <w:t xml:space="preserve">include a sample of dummy data </w:t>
+      </w:r>
+      <w:r>
+        <w:rPr>
+          <w:i/>
+          <w:iCs/>
+          <w:color w:val="0070C0"/>
+          <w:highlight w:val="yellow"/>
+        </w:rPr>
+        <w:t xml:space="preserve">give readers </w:t>
+      </w:r>
+      <w:r>
+        <w:rPr>
+          <w:i/>
+          <w:iCs/>
+          <w:color w:val="0070C0"/>
+          <w:highlight w:val="yellow"/>
+        </w:rPr>
+        <w:t>a better understanding of the underlying source code and enhance transparency</w:t>
+      </w:r>
+      <w:r>
+        <w:rPr>
+          <w:i/>
+          <w:iCs/>
+          <w:color w:val="0070C0"/>
+          <w:highlight w:val="yellow"/>
+        </w:rPr>
+        <w:t xml:space="preserve">, but, </w:t>
+      </w:r>
+      <w:r>
+        <w:rPr>
+          <w:i/>
+          <w:iCs/>
+          <w:color w:val="0070C0"/>
+          <w:highlight w:val="yellow"/>
+        </w:rPr>
+        <w:t>by definition, reproducibility can only be achieved by having access to real data</w:t>
+      </w:r>
+      <w:r>
+        <w:rPr>
+          <w:i/>
+          <w:iCs/>
+          <w:color w:val="0070C0"/>
+        </w:rPr>
+        <w:t>. Moreover, many larger research data sources have already provided synthetic data using identical formats and variable names while protecting patient privacy (e.g., Medicare Claims Synthetic Public Use Files)</w:t>
       </w:r>
       <w:r>
         <w:rPr>
@@ -1808,32 +1965,7 @@
           <w:iCs/>
           <w:color w:val="0070C0"/>
         </w:rPr>
-        <w:t xml:space="preserve">Especially when working collaboratively with multiple users on a remote </w:t>
-      </w:r>
-      <w:r>
-        <w:rPr>
-          <w:i/>
-          <w:iCs/>
-          <w:color w:val="0070C0"/>
-        </w:rPr>
-        <w:lastRenderedPageBreak/>
-        <w:t xml:space="preserve">repository, it is usually good practice to synchronize the status of one's local repository and the remote repository before making any changes since there could be potential modifications and updates already made by others. To avoid any conflicts between two </w:t>
-      </w:r>
-      <w:r>
-        <w:rPr>
-          <w:i/>
-          <w:iCs/>
-          <w:color w:val="0070C0"/>
-        </w:rPr>
-        <w:t>different</w:t>
-      </w:r>
-      <w:r>
-        <w:rPr>
-          <w:i/>
-          <w:iCs/>
-          <w:color w:val="0070C0"/>
-        </w:rPr>
-        <w:t xml:space="preserve"> versions and always work with the most recent version of a file, the first step of the git workflow involves a git pull or git fetch command.</w:t>
+        <w:t>Especially when working collaboratively with multiple users on a remote repository, it is usually good practice to synchronize the status of one's local repository and the remote repository before making any changes since there could be potential modifications and updates already made by others. To avoid any conflicts between two different versions and always work with the most recent version of a file, the first step of the git workflow involves a git pull or git fetch command.</w:t>
       </w:r>
     </w:p>
     <w:p>
@@ -2310,7 +2442,6 @@
     <w:p/>
     <w:p>
       <w:r>
-        <w:lastRenderedPageBreak/>
         <w:t xml:space="preserve">Git is a powerful "time machine" where users can see the old code and compare it to recent versions. Perhaps this is the most important feature of </w:t>
       </w:r>
       <w:proofErr w:type="gramStart"/>
@@ -2474,27 +2605,13 @@
           <w:bCs/>
           <w:color w:val="0070C0"/>
         </w:rPr>
-        <w:t xml:space="preserve"> </w:t>
-      </w:r>
-      <w:r>
-        <w:rPr>
-          <w:b/>
-          <w:bCs/>
-          <w:color w:val="0070C0"/>
-        </w:rPr>
-        <w:t>Git in a nutshell</w:t>
-      </w:r>
-      <w:r>
-        <w:rPr>
-          <w:color w:val="0070C0"/>
-        </w:rPr>
-        <w:t>:</w:t>
-      </w:r>
-      <w:r>
-        <w:rPr>
-          <w:color w:val="0070C0"/>
-        </w:rPr>
-        <w:t xml:space="preserve"> “[…]</w:t>
+        <w:t xml:space="preserve"> Git in a nutshell</w:t>
+      </w:r>
+      <w:r>
+        <w:rPr>
+          <w:color w:val="0070C0"/>
+        </w:rPr>
+        <w:t>: “[…]</w:t>
       </w:r>
       <w:r>
         <w:rPr>
@@ -2600,23 +2717,7 @@
           <w:iCs/>
           <w:color w:val="0070C0"/>
         </w:rPr>
-        <w:t>“</w:t>
-      </w:r>
-      <w:r>
-        <w:rPr>
-          <w:i/>
-          <w:iCs/>
-          <w:color w:val="0070C0"/>
-        </w:rPr>
-        <w:t>Git allows researchers to keep track of changes by making snapshots of the repository every time the state of a project is saved. In Git terms, this fundamental step is referred to as a commit and it enables users to compare code versions across snapshots. Generally, it is up to the user when to commit, which files to commit and how the commit should be documented in a commit message. However, it is best practice to commit early and often. That is, smaller and more granular commits that reflect a single unit of work (e.g., a change of selected confounders to adjust for) make it easier to comprehend the changes and associated analytic results and revert potential errors.</w:t>
-      </w:r>
-      <w:r>
-        <w:rPr>
-          <w:i/>
-          <w:iCs/>
-          <w:color w:val="0070C0"/>
-        </w:rPr>
-        <w:t>”</w:t>
+        <w:t>“Git allows researchers to keep track of changes by making snapshots of the repository every time the state of a project is saved. In Git terms, this fundamental step is referred to as a commit and it enables users to compare code versions across snapshots. Generally, it is up to the user when to commit, which files to commit and how the commit should be documented in a commit message. However, it is best practice to commit early and often. That is, smaller and more granular commits that reflect a single unit of work (e.g., a change of selected confounders to adjust for) make it easier to comprehend the changes and associated analytic results and revert potential errors.”</w:t>
       </w:r>
     </w:p>
     <w:p>
@@ -2647,15 +2748,7 @@
           <w:bCs/>
           <w:color w:val="0070C0"/>
         </w:rPr>
-        <w:t>3.</w:t>
-      </w:r>
-      <w:r>
-        <w:rPr>
-          <w:b/>
-          <w:bCs/>
-          <w:color w:val="0070C0"/>
-        </w:rPr>
-        <w:t>7. Tracking changes</w:t>
+        <w:t>3.7. Tracking changes</w:t>
       </w:r>
       <w:r>
         <w:rPr>
@@ -2765,7 +2858,7 @@
           <w:iCs/>
           <w:color w:val="0070C0"/>
         </w:rPr>
-        <w:t xml:space="preserve">While the access to the final version of the programming code is already sufficient for external reproducibility, the tracking of changes over time enables a study team to comprehend and resolve errors more efficiently. </w:t>
+        <w:t xml:space="preserve">While the access to the final version of the programming code is already sufficient for external reproducibility, the tracking of changes over time enables a study team to comprehend and resolve errors more efficiently. Similar to tracking changes and amendments of a study protocol, an external audience also benefits from a complete audit trail through a better understanding of the documented scientific rationale behind specific changes, the identification of implemented quality control processes (e.g., code reviews) and the tracking of contributions of different collaborators to the </w:t>
       </w:r>
       <w:proofErr w:type="gramStart"/>
       <w:r>
@@ -2774,7 +2867,7 @@
           <w:iCs/>
           <w:color w:val="0070C0"/>
         </w:rPr>
-        <w:t>Similar to</w:t>
+        <w:t>codebase</w:t>
       </w:r>
       <w:proofErr w:type="gramEnd"/>
       <w:r>
@@ -2783,14 +2876,6 @@
           <w:iCs/>
           <w:color w:val="0070C0"/>
         </w:rPr>
-        <w:t xml:space="preserve"> tracking changes and amendments of a study protocol, an external audience also benefits from a complete audit trail through a better understanding of the documented scientific rationale behind specific changes, the identification of implemented quality control processes (e.g., code reviews) and the tracking of contributions of different collaborators to the codebase</w:t>
-      </w:r>
-      <w:r>
-        <w:rPr>
-          <w:i/>
-          <w:iCs/>
-          <w:color w:val="0070C0"/>
-        </w:rPr>
         <w:t>”</w:t>
       </w:r>
     </w:p>
@@ -2832,6 +2917,7 @@
         <w:rPr>
           <w:color w:val="0070C0"/>
         </w:rPr>
+        <w:lastRenderedPageBreak/>
         <w:t xml:space="preserve">[RESPONSE] We </w:t>
       </w:r>
       <w:r>
@@ -3311,58 +3397,51 @@
           <w:bCs/>
           <w:color w:val="0070C0"/>
         </w:rPr>
-        <w:t xml:space="preserve">Section 3. </w:t>
-      </w:r>
+        <w:lastRenderedPageBreak/>
+        <w:t xml:space="preserve">Section 3. A step-by-step introduction on how to use Git in </w:t>
+      </w:r>
+      <w:proofErr w:type="gramStart"/>
       <w:r>
         <w:rPr>
           <w:b/>
           <w:bCs/>
           <w:color w:val="0070C0"/>
         </w:rPr>
-        <w:t xml:space="preserve">A step-by-step introduction on how to use Git in </w:t>
-      </w:r>
-      <w:proofErr w:type="gramStart"/>
+        <w:t>a</w:t>
+      </w:r>
+      <w:proofErr w:type="gramEnd"/>
       <w:r>
         <w:rPr>
           <w:b/>
           <w:bCs/>
           <w:color w:val="0070C0"/>
         </w:rPr>
-        <w:t>a</w:t>
-      </w:r>
-      <w:proofErr w:type="gramEnd"/>
+        <w:t xml:space="preserve"> RWE study</w:t>
+      </w:r>
+      <w:r>
+        <w:rPr>
+          <w:color w:val="0070C0"/>
+        </w:rPr>
+        <w:t xml:space="preserve">: </w:t>
+      </w:r>
+      <w:r>
+        <w:rPr>
+          <w:color w:val="0070C0"/>
+        </w:rPr>
+        <w:t>“</w:t>
+      </w:r>
+      <w:r>
+        <w:rPr>
+          <w:i/>
+          <w:iCs/>
+          <w:color w:val="0070C0"/>
+        </w:rPr>
+        <w:t xml:space="preserve">In this section, we want to give a technical introduction on how Git and remote repositories can be used in RWE studies. For the following examples, we focus on workflows utilizing </w:t>
+      </w:r>
       <w:r>
         <w:rPr>
           <w:b/>
           <w:bCs/>
-          <w:color w:val="0070C0"/>
-        </w:rPr>
-        <w:t xml:space="preserve"> RWE study</w:t>
-      </w:r>
-      <w:r>
-        <w:rPr>
-          <w:color w:val="0070C0"/>
-        </w:rPr>
-        <w:t xml:space="preserve">: </w:t>
-      </w:r>
-      <w:r>
-        <w:rPr>
-          <w:color w:val="0070C0"/>
-        </w:rPr>
-        <w:t>“</w:t>
-      </w:r>
-      <w:r>
-        <w:rPr>
-          <w:i/>
-          <w:iCs/>
-          <w:color w:val="0070C0"/>
-        </w:rPr>
-        <w:t xml:space="preserve">In this section, we want to give a technical introduction on how Git and remote repositories can be used in RWE studies. For the following examples, we focus on workflows utilizing </w:t>
-      </w:r>
-      <w:r>
-        <w:rPr>
-          <w:b/>
-          <w:bCs/>
           <w:i/>
           <w:iCs/>
           <w:color w:val="0070C0"/>
@@ -3375,16 +3454,7 @@
           <w:iCs/>
           <w:color w:val="0070C0"/>
         </w:rPr>
-        <w:t xml:space="preserve"> (https://posit.co/download/rstudio-desktop/) and GitHub </w:t>
-      </w:r>
-      <w:r>
-        <w:rPr>
-          <w:i/>
-          <w:iCs/>
-          <w:color w:val="0070C0"/>
-        </w:rPr>
-        <w:lastRenderedPageBreak/>
-        <w:t xml:space="preserve">(https://github.com/) as a remote repository, although the general concepts are </w:t>
+        <w:t xml:space="preserve"> (https://posit.co/download/rstudio-desktop/) and GitHub (https://github.com/) as a remote repository, although the general concepts are </w:t>
       </w:r>
       <w:proofErr w:type="gramStart"/>
       <w:r>
@@ -3445,6 +3515,9 @@
         <w:jc w:val="center"/>
       </w:pPr>
       <w:r>
+        <w:rPr>
+          <w:noProof/>
+        </w:rPr>
         <w:drawing>
           <wp:inline distT="0" distB="0" distL="0" distR="0" wp14:anchorId="71D2D53B" wp14:editId="331E23F3">
             <wp:extent cx="3182378" cy="3311236"/>
@@ -3634,29 +3707,486 @@
           <w:bCs/>
           <w:color w:val="0070C0"/>
         </w:rPr>
-        <w:t xml:space="preserve">Section </w:t>
-      </w:r>
+        <w:t>Section 3.9 Security considerations</w:t>
+      </w:r>
+      <w:r>
+        <w:rPr>
+          <w:color w:val="0070C0"/>
+        </w:rPr>
+        <w:t>: “</w:t>
+      </w:r>
+      <w:r>
+        <w:rPr>
+          <w:i/>
+          <w:iCs/>
+          <w:color w:val="0070C0"/>
+        </w:rPr>
+        <w:t xml:space="preserve">When working with Git and remote repositories, several security considerations are crucial to safeguard sensitive information. First, it is of utmost importance to ensure that sensitive information (such as personal access tokens, passwords or patient-level data) </w:t>
+      </w:r>
+      <w:proofErr w:type="gramStart"/>
+      <w:r>
+        <w:rPr>
+          <w:i/>
+          <w:iCs/>
+          <w:color w:val="0070C0"/>
+        </w:rPr>
+        <w:t>are</w:t>
+      </w:r>
+      <w:proofErr w:type="gramEnd"/>
+      <w:r>
+        <w:rPr>
+          <w:i/>
+          <w:iCs/>
+          <w:color w:val="0070C0"/>
+        </w:rPr>
+        <w:t xml:space="preserve"> not accidentally shared. One way to prevent this is to configure a .</w:t>
+      </w:r>
+      <w:proofErr w:type="spellStart"/>
+      <w:r>
+        <w:rPr>
+          <w:i/>
+          <w:iCs/>
+          <w:color w:val="0070C0"/>
+        </w:rPr>
+        <w:t>gitignore</w:t>
+      </w:r>
+      <w:proofErr w:type="spellEnd"/>
+      <w:r>
+        <w:rPr>
+          <w:i/>
+          <w:iCs/>
+          <w:color w:val="0070C0"/>
+        </w:rPr>
+        <w:t xml:space="preserve"> file, which is a flat text file typically stored in the root directory of the repository. Each line in </w:t>
+      </w:r>
+      <w:r>
+        <w:rPr>
+          <w:i/>
+          <w:iCs/>
+          <w:color w:val="0070C0"/>
+        </w:rPr>
+        <w:lastRenderedPageBreak/>
+        <w:t>.</w:t>
+      </w:r>
+      <w:proofErr w:type="spellStart"/>
+      <w:r>
+        <w:rPr>
+          <w:i/>
+          <w:iCs/>
+          <w:color w:val="0070C0"/>
+        </w:rPr>
+        <w:t>gitignore</w:t>
+      </w:r>
+      <w:proofErr w:type="spellEnd"/>
+      <w:r>
+        <w:rPr>
+          <w:i/>
+          <w:iCs/>
+          <w:color w:val="0070C0"/>
+        </w:rPr>
+        <w:t xml:space="preserve"> specifies a file name, sub-directory name or a file name pattern (e.g., "*.csv" for all files of type csv) that a user intentionally does not want to track and synchronize with a remote repository. If it can be avoided, such sensitive information should alternatively not be stored in the project directory in the first place.</w:t>
+      </w:r>
+    </w:p>
+    <w:p>
+      <w:pPr>
+        <w:jc w:val="both"/>
+        <w:rPr>
+          <w:i/>
+          <w:iCs/>
+          <w:color w:val="0070C0"/>
+        </w:rPr>
+      </w:pPr>
+    </w:p>
+    <w:p>
+      <w:pPr>
+        <w:jc w:val="both"/>
+        <w:rPr>
+          <w:i/>
+          <w:iCs/>
+          <w:color w:val="0070C0"/>
+        </w:rPr>
+      </w:pPr>
+      <w:r>
+        <w:rPr>
+          <w:i/>
+          <w:iCs/>
+          <w:color w:val="0070C0"/>
+        </w:rPr>
+        <w:t>[EXAMPLE]</w:t>
+      </w:r>
+    </w:p>
+    <w:p>
+      <w:pPr>
+        <w:jc w:val="both"/>
+        <w:rPr>
+          <w:i/>
+          <w:iCs/>
+          <w:color w:val="0070C0"/>
+        </w:rPr>
+      </w:pPr>
+    </w:p>
+    <w:p>
+      <w:pPr>
+        <w:jc w:val="both"/>
+        <w:rPr>
+          <w:i/>
+          <w:iCs/>
+          <w:color w:val="0070C0"/>
+        </w:rPr>
+      </w:pPr>
+      <w:r>
+        <w:rPr>
+          <w:i/>
+          <w:iCs/>
+          <w:color w:val="0070C0"/>
+        </w:rPr>
+        <w:t>Second, it is good practice to not include passwords or personal access tokens inside an analytic code file but to call these from an external file. RStudio, for example, offers the possibility to create environment files (.</w:t>
+      </w:r>
+      <w:proofErr w:type="spellStart"/>
+      <w:r>
+        <w:rPr>
+          <w:i/>
+          <w:iCs/>
+          <w:color w:val="0070C0"/>
+        </w:rPr>
+        <w:t>Renviron</w:t>
+      </w:r>
+      <w:proofErr w:type="spellEnd"/>
+      <w:r>
+        <w:rPr>
+          <w:i/>
+          <w:iCs/>
+          <w:color w:val="0070C0"/>
+        </w:rPr>
+        <w:t xml:space="preserve"> and .</w:t>
+      </w:r>
+      <w:proofErr w:type="spellStart"/>
+      <w:r>
+        <w:rPr>
+          <w:i/>
+          <w:iCs/>
+          <w:color w:val="0070C0"/>
+        </w:rPr>
+        <w:t>R</w:t>
+      </w:r>
+      <w:r>
+        <w:rPr>
+          <w:i/>
+          <w:iCs/>
+          <w:color w:val="0070C0"/>
+        </w:rPr>
+        <w:t>P</w:t>
+      </w:r>
+      <w:r>
+        <w:rPr>
+          <w:i/>
+          <w:iCs/>
+          <w:color w:val="0070C0"/>
+        </w:rPr>
+        <w:t>rofile</w:t>
+      </w:r>
+      <w:proofErr w:type="spellEnd"/>
+      <w:r>
+        <w:rPr>
+          <w:i/>
+          <w:iCs/>
+          <w:color w:val="0070C0"/>
+        </w:rPr>
+        <w:t>) which are user-controllable text files which can be stored in the project root directory and is automatically called upon an R session start. Such a file can be configured to not be tracked using .</w:t>
+      </w:r>
+      <w:proofErr w:type="spellStart"/>
+      <w:r>
+        <w:rPr>
+          <w:i/>
+          <w:iCs/>
+          <w:color w:val="0070C0"/>
+        </w:rPr>
+        <w:t>gitignore</w:t>
+      </w:r>
+      <w:proofErr w:type="spellEnd"/>
+      <w:r>
+        <w:rPr>
+          <w:i/>
+          <w:iCs/>
+          <w:color w:val="0070C0"/>
+        </w:rPr>
+        <w:t xml:space="preserve"> (as illustrated above) and accessed as show in the following.</w:t>
+      </w:r>
+    </w:p>
+    <w:p>
+      <w:pPr>
+        <w:jc w:val="both"/>
+        <w:rPr>
+          <w:i/>
+          <w:iCs/>
+          <w:color w:val="0070C0"/>
+        </w:rPr>
+      </w:pPr>
+    </w:p>
+    <w:p>
+      <w:pPr>
+        <w:jc w:val="both"/>
+        <w:rPr>
+          <w:i/>
+          <w:iCs/>
+          <w:color w:val="0070C0"/>
+        </w:rPr>
+      </w:pPr>
+      <w:r>
+        <w:rPr>
+          <w:i/>
+          <w:iCs/>
+          <w:color w:val="0070C0"/>
+        </w:rPr>
+        <w:t>[EXAMPLE]</w:t>
+      </w:r>
+    </w:p>
+    <w:p>
+      <w:pPr>
+        <w:jc w:val="both"/>
+        <w:rPr>
+          <w:i/>
+          <w:iCs/>
+          <w:color w:val="0070C0"/>
+        </w:rPr>
+      </w:pPr>
+    </w:p>
+    <w:p>
+      <w:pPr>
+        <w:jc w:val="both"/>
+        <w:rPr>
+          <w:i/>
+          <w:iCs/>
+          <w:color w:val="0070C0"/>
+        </w:rPr>
+      </w:pPr>
+      <w:r>
+        <w:rPr>
+          <w:i/>
+          <w:iCs/>
+          <w:color w:val="0070C0"/>
+        </w:rPr>
+        <w:t xml:space="preserve">These credentials can now be called inside an R script, for example, to access a database (example taken from </w:t>
+      </w:r>
+      <w:proofErr w:type="spellStart"/>
+      <w:r>
+        <w:rPr>
+          <w:i/>
+          <w:iCs/>
+          <w:color w:val="0070C0"/>
+        </w:rPr>
+        <w:t>genieBPC</w:t>
+      </w:r>
+      <w:proofErr w:type="spellEnd"/>
+      <w:r>
+        <w:rPr>
+          <w:i/>
+          <w:iCs/>
+          <w:color w:val="0070C0"/>
+        </w:rPr>
+        <w:t xml:space="preserve"> R package</w:t>
+      </w:r>
+      <w:r>
+        <w:rPr>
+          <w:i/>
+          <w:iCs/>
+          <w:color w:val="0070C0"/>
+          <w:vertAlign w:val="superscript"/>
+        </w:rPr>
+        <w:t>26</w:t>
+      </w:r>
+      <w:r>
+        <w:rPr>
+          <w:i/>
+          <w:iCs/>
+          <w:color w:val="0070C0"/>
+        </w:rPr>
+        <w:t>).</w:t>
+      </w:r>
+    </w:p>
+    <w:p>
+      <w:pPr>
+        <w:jc w:val="both"/>
+        <w:rPr>
+          <w:i/>
+          <w:iCs/>
+          <w:color w:val="0070C0"/>
+        </w:rPr>
+      </w:pPr>
+    </w:p>
+    <w:p>
+      <w:pPr>
+        <w:jc w:val="both"/>
+        <w:rPr>
+          <w:i/>
+          <w:iCs/>
+          <w:color w:val="0070C0"/>
+        </w:rPr>
+      </w:pPr>
+      <w:r>
+        <w:rPr>
+          <w:i/>
+          <w:iCs/>
+          <w:color w:val="0070C0"/>
+        </w:rPr>
+        <w:t>[EXAMPLE]</w:t>
+      </w:r>
+    </w:p>
+    <w:p>
+      <w:pPr>
+        <w:jc w:val="both"/>
+        <w:rPr>
+          <w:i/>
+          <w:iCs/>
+          <w:color w:val="0070C0"/>
+        </w:rPr>
+      </w:pPr>
+    </w:p>
+    <w:p>
+      <w:pPr>
+        <w:jc w:val="both"/>
+        <w:rPr>
+          <w:i/>
+          <w:iCs/>
+          <w:color w:val="0070C0"/>
+        </w:rPr>
+      </w:pPr>
+      <w:r>
+        <w:rPr>
+          <w:i/>
+          <w:iCs/>
+          <w:color w:val="0070C0"/>
+        </w:rPr>
+        <w:t>Third, it needs to be ensured that access permissions to remote repositories are appropriately configured, granting only necessary access levels to collaborators unless it is intended to share the repository with the public. All major remote repositories offer the option to configure a repository to be private or public.</w:t>
+      </w:r>
+    </w:p>
+    <w:p>
+      <w:pPr>
+        <w:jc w:val="both"/>
+      </w:pPr>
+      <w:r>
+        <w:rPr>
+          <w:color w:val="0070C0"/>
+        </w:rPr>
+        <w:t>”</w:t>
+      </w:r>
+    </w:p>
+    <w:p/>
+    <w:p>
+      <w:r>
+        <w:t xml:space="preserve">Missing about importance to have instructions in </w:t>
+      </w:r>
+      <w:proofErr w:type="spellStart"/>
+      <w:r>
+        <w:t>Readme.rd</w:t>
+      </w:r>
+      <w:proofErr w:type="spellEnd"/>
+      <w:r>
+        <w:t xml:space="preserve"> and how to set a license, this is especially important for open-source software.</w:t>
+      </w:r>
+    </w:p>
+    <w:p/>
+    <w:p>
+      <w:pPr>
+        <w:jc w:val="both"/>
+        <w:rPr>
+          <w:color w:val="0070C0"/>
+        </w:rPr>
+      </w:pPr>
+      <w:r>
+        <w:rPr>
+          <w:color w:val="0070C0"/>
+        </w:rPr>
+        <w:t>[RESPONSE] We thank</w:t>
+      </w:r>
+      <w:r>
+        <w:rPr>
+          <w:color w:val="0070C0"/>
+        </w:rPr>
+        <w:t xml:space="preserve"> the reviewer fo</w:t>
+      </w:r>
+      <w:r>
+        <w:rPr>
+          <w:color w:val="0070C0"/>
+        </w:rPr>
+        <w:t xml:space="preserve">r highlighting this important aspect of </w:t>
+      </w:r>
+      <w:r>
+        <w:rPr>
+          <w:color w:val="0070C0"/>
+        </w:rPr>
+        <w:t>open-source</w:t>
+      </w:r>
+      <w:r>
+        <w:rPr>
+          <w:color w:val="0070C0"/>
+        </w:rPr>
+        <w:t xml:space="preserve"> projects. We added a comprehensive paragraph to the sub-chapter </w:t>
+      </w:r>
+      <w:r>
+        <w:rPr>
+          <w:i/>
+          <w:iCs/>
+          <w:color w:val="0070C0"/>
+        </w:rPr>
+        <w:t>“Repository structure, README file and licenses”</w:t>
+      </w:r>
+      <w:r>
+        <w:rPr>
+          <w:color w:val="0070C0"/>
+        </w:rPr>
+        <w:t>, highlighting the importance of providing all necessary information about the repository in the README.md file and further provide some guidance on how to choose the right license for a given open-source software.</w:t>
+      </w:r>
+    </w:p>
+    <w:p>
+      <w:pPr>
+        <w:jc w:val="both"/>
+        <w:rPr>
+          <w:color w:val="0070C0"/>
+        </w:rPr>
+      </w:pPr>
+    </w:p>
+    <w:p>
+      <w:pPr>
+        <w:jc w:val="both"/>
+        <w:rPr>
+          <w:i/>
+          <w:iCs/>
+        </w:rPr>
+      </w:pPr>
       <w:r>
         <w:rPr>
           <w:b/>
           <w:bCs/>
-          <w:color w:val="0070C0"/>
-        </w:rPr>
-        <w:t>3.9 Security considerations</w:t>
-      </w:r>
-      <w:r>
-        <w:rPr>
-          <w:color w:val="0070C0"/>
-        </w:rPr>
-        <w:t>: “</w:t>
-      </w:r>
-      <w:r>
-        <w:rPr>
-          <w:i/>
-          <w:iCs/>
-          <w:color w:val="0070C0"/>
-        </w:rPr>
-        <w:t xml:space="preserve">When working with Git and remote repositories, several security considerations are crucial to safeguard sensitive information. First, it is of utmost importance to ensure that sensitive information (such as personal access tokens, passwords or patient-level data) </w:t>
+          <w:i/>
+          <w:iCs/>
+          <w:color w:val="0070C0"/>
+        </w:rPr>
+        <w:t>Section 3.4 Repository structure, README file and licenses</w:t>
+      </w:r>
+      <w:r>
+        <w:rPr>
+          <w:i/>
+          <w:iCs/>
+          <w:color w:val="0070C0"/>
+        </w:rPr>
+        <w:t xml:space="preserve">: </w:t>
+      </w:r>
+      <w:r>
+        <w:rPr>
+          <w:i/>
+          <w:iCs/>
+          <w:color w:val="0070C0"/>
+        </w:rPr>
+        <w:t>“</w:t>
+      </w:r>
+      <w:r>
+        <w:rPr>
+          <w:i/>
+          <w:iCs/>
+          <w:color w:val="0070C0"/>
+        </w:rPr>
+        <w:t xml:space="preserve">All relevant metadata, instructions and information about a project should be documented in the README.md file. This file can be </w:t>
       </w:r>
       <w:proofErr w:type="gramStart"/>
       <w:r>
@@ -3665,7 +4195,7 @@
           <w:iCs/>
           <w:color w:val="0070C0"/>
         </w:rPr>
-        <w:t>are</w:t>
+        <w:t>auto-generated</w:t>
       </w:r>
       <w:proofErr w:type="gramEnd"/>
       <w:r>
@@ -3674,341 +4204,48 @@
           <w:iCs/>
           <w:color w:val="0070C0"/>
         </w:rPr>
-        <w:t xml:space="preserve"> not accidentally shared. One way to prevent this is to configure a .</w:t>
-      </w:r>
-      <w:proofErr w:type="spellStart"/>
-      <w:r>
-        <w:rPr>
-          <w:i/>
-          <w:iCs/>
-          <w:color w:val="0070C0"/>
-        </w:rPr>
-        <w:t>gitignore</w:t>
-      </w:r>
-      <w:proofErr w:type="spellEnd"/>
-      <w:r>
-        <w:rPr>
-          <w:i/>
-          <w:iCs/>
-          <w:color w:val="0070C0"/>
-        </w:rPr>
-        <w:t xml:space="preserve"> file, which is a flat text file typically stored in the root directory of the repository. Each line in .</w:t>
-      </w:r>
-      <w:proofErr w:type="spellStart"/>
-      <w:r>
-        <w:rPr>
-          <w:i/>
-          <w:iCs/>
-          <w:color w:val="0070C0"/>
-        </w:rPr>
-        <w:t>gitignore</w:t>
-      </w:r>
-      <w:proofErr w:type="spellEnd"/>
-      <w:r>
-        <w:rPr>
-          <w:i/>
-          <w:iCs/>
-          <w:color w:val="0070C0"/>
-        </w:rPr>
-        <w:t xml:space="preserve"> specifies a file name, sub-directory name or a file name pattern (e.g., "*.csv" for all files of type csv) that a user intentionally does not want to track and synchronize with a remote repository. If it can be avoided, such sensitive information should alternatively not be stored in the project directory in the first place.</w:t>
-      </w:r>
-    </w:p>
-    <w:p>
-      <w:pPr>
-        <w:jc w:val="both"/>
-        <w:rPr>
-          <w:i/>
-          <w:iCs/>
-          <w:color w:val="0070C0"/>
-        </w:rPr>
-      </w:pPr>
-    </w:p>
-    <w:p>
-      <w:pPr>
-        <w:jc w:val="both"/>
-        <w:rPr>
-          <w:i/>
-          <w:iCs/>
-          <w:color w:val="0070C0"/>
-        </w:rPr>
-      </w:pPr>
-      <w:r>
-        <w:rPr>
-          <w:i/>
-          <w:iCs/>
-          <w:color w:val="0070C0"/>
-        </w:rPr>
-        <w:t>[EXAMPLE]</w:t>
-      </w:r>
-    </w:p>
-    <w:p>
-      <w:pPr>
-        <w:jc w:val="both"/>
-        <w:rPr>
-          <w:i/>
-          <w:iCs/>
-          <w:color w:val="0070C0"/>
-        </w:rPr>
-      </w:pPr>
-    </w:p>
-    <w:p>
-      <w:pPr>
-        <w:jc w:val="both"/>
-        <w:rPr>
-          <w:i/>
-          <w:iCs/>
-          <w:color w:val="0070C0"/>
-        </w:rPr>
-      </w:pPr>
-      <w:r>
-        <w:rPr>
-          <w:i/>
-          <w:iCs/>
-          <w:color w:val="0070C0"/>
-        </w:rPr>
-        <w:t>Second, it is good practice to not include passwords or personal access tokens inside an analytic code file but to call these from an external file. RStudio, for example, offers the possibility to create environment files (.</w:t>
-      </w:r>
-      <w:proofErr w:type="spellStart"/>
-      <w:r>
-        <w:rPr>
-          <w:i/>
-          <w:iCs/>
-          <w:color w:val="0070C0"/>
-        </w:rPr>
-        <w:t>Renviron</w:t>
-      </w:r>
-      <w:proofErr w:type="spellEnd"/>
-      <w:r>
-        <w:rPr>
-          <w:i/>
-          <w:iCs/>
-          <w:color w:val="0070C0"/>
-        </w:rPr>
-        <w:t xml:space="preserve"> and .</w:t>
-      </w:r>
-      <w:proofErr w:type="spellStart"/>
-      <w:r>
-        <w:rPr>
-          <w:i/>
-          <w:iCs/>
-          <w:color w:val="0070C0"/>
-        </w:rPr>
-        <w:t>R</w:t>
-      </w:r>
-      <w:r>
-        <w:rPr>
-          <w:i/>
-          <w:iCs/>
-          <w:color w:val="0070C0"/>
-        </w:rPr>
-        <w:t>P</w:t>
-      </w:r>
-      <w:r>
-        <w:rPr>
-          <w:i/>
-          <w:iCs/>
-          <w:color w:val="0070C0"/>
-        </w:rPr>
-        <w:t>rofile</w:t>
-      </w:r>
-      <w:proofErr w:type="spellEnd"/>
-      <w:r>
-        <w:rPr>
-          <w:i/>
-          <w:iCs/>
-          <w:color w:val="0070C0"/>
-        </w:rPr>
-        <w:t>) which are user-controllable text files which can be stored in the project root directory and is automatically called upon an R session start. Such a file can be configured to not be tracked using .</w:t>
-      </w:r>
-      <w:proofErr w:type="spellStart"/>
-      <w:r>
-        <w:rPr>
-          <w:i/>
-          <w:iCs/>
-          <w:color w:val="0070C0"/>
-        </w:rPr>
-        <w:t>gitignore</w:t>
-      </w:r>
-      <w:proofErr w:type="spellEnd"/>
-      <w:r>
-        <w:rPr>
-          <w:i/>
-          <w:iCs/>
-          <w:color w:val="0070C0"/>
-        </w:rPr>
-        <w:t xml:space="preserve"> (as illustrated above) and accessed as show in the following.</w:t>
-      </w:r>
-    </w:p>
-    <w:p>
-      <w:pPr>
-        <w:jc w:val="both"/>
-        <w:rPr>
-          <w:i/>
-          <w:iCs/>
-          <w:color w:val="0070C0"/>
-        </w:rPr>
-      </w:pPr>
-    </w:p>
-    <w:p>
-      <w:pPr>
-        <w:jc w:val="both"/>
-        <w:rPr>
-          <w:i/>
-          <w:iCs/>
-          <w:color w:val="0070C0"/>
-        </w:rPr>
-      </w:pPr>
-      <w:r>
-        <w:rPr>
-          <w:i/>
-          <w:iCs/>
-          <w:color w:val="0070C0"/>
-        </w:rPr>
-        <w:t>[EXAMPLE]</w:t>
-      </w:r>
-    </w:p>
-    <w:p>
-      <w:pPr>
-        <w:jc w:val="both"/>
-        <w:rPr>
-          <w:i/>
-          <w:iCs/>
-          <w:color w:val="0070C0"/>
-        </w:rPr>
-      </w:pPr>
-    </w:p>
-    <w:p>
-      <w:pPr>
-        <w:jc w:val="both"/>
-        <w:rPr>
-          <w:i/>
-          <w:iCs/>
-          <w:color w:val="0070C0"/>
-        </w:rPr>
-      </w:pPr>
-      <w:r>
-        <w:rPr>
-          <w:i/>
-          <w:iCs/>
-          <w:color w:val="0070C0"/>
-        </w:rPr>
-        <w:t xml:space="preserve">These credentials can now be called inside an R script, for example, to access a database (example taken from </w:t>
-      </w:r>
-      <w:proofErr w:type="spellStart"/>
-      <w:r>
-        <w:rPr>
-          <w:i/>
-          <w:iCs/>
-          <w:color w:val="0070C0"/>
-        </w:rPr>
-        <w:t>genieBPC</w:t>
-      </w:r>
-      <w:proofErr w:type="spellEnd"/>
-      <w:r>
-        <w:rPr>
-          <w:i/>
-          <w:iCs/>
-          <w:color w:val="0070C0"/>
-        </w:rPr>
-        <w:t xml:space="preserve"> R package</w:t>
-      </w:r>
-      <w:r>
-        <w:rPr>
-          <w:i/>
-          <w:iCs/>
-          <w:color w:val="0070C0"/>
-          <w:vertAlign w:val="superscript"/>
-        </w:rPr>
-        <w:t>26</w:t>
-      </w:r>
-      <w:r>
-        <w:rPr>
-          <w:i/>
-          <w:iCs/>
-          <w:color w:val="0070C0"/>
-        </w:rPr>
-        <w:t>).</w:t>
-      </w:r>
-    </w:p>
-    <w:p>
-      <w:pPr>
-        <w:jc w:val="both"/>
-        <w:rPr>
-          <w:i/>
-          <w:iCs/>
-          <w:color w:val="0070C0"/>
-        </w:rPr>
-      </w:pPr>
-    </w:p>
-    <w:p>
-      <w:pPr>
-        <w:jc w:val="both"/>
-        <w:rPr>
-          <w:i/>
-          <w:iCs/>
-          <w:color w:val="0070C0"/>
-        </w:rPr>
-      </w:pPr>
-      <w:r>
-        <w:rPr>
-          <w:i/>
-          <w:iCs/>
-          <w:color w:val="0070C0"/>
-        </w:rPr>
-        <w:t>[EXAMPLE]</w:t>
-      </w:r>
-    </w:p>
-    <w:p>
-      <w:pPr>
-        <w:jc w:val="both"/>
-        <w:rPr>
-          <w:i/>
-          <w:iCs/>
-          <w:color w:val="0070C0"/>
-        </w:rPr>
-      </w:pPr>
-    </w:p>
-    <w:p>
-      <w:pPr>
-        <w:jc w:val="both"/>
-        <w:rPr>
-          <w:i/>
-          <w:iCs/>
-          <w:color w:val="0070C0"/>
-        </w:rPr>
-      </w:pPr>
-      <w:r>
-        <w:rPr>
-          <w:i/>
-          <w:iCs/>
-          <w:color w:val="0070C0"/>
-        </w:rPr>
-        <w:t>Third, it needs to be ensured that access permissions to remote repositories are appropriately configured, granting only necessary access levels to collaborators unless it is intended to share the repository with the public. All major remote repositories offer the option to configure a repository to be private or public.</w:t>
-      </w:r>
-    </w:p>
-    <w:p>
-      <w:pPr>
-        <w:jc w:val="both"/>
-      </w:pPr>
-      <w:r>
-        <w:rPr>
-          <w:color w:val="0070C0"/>
-        </w:rPr>
-        <w:t>”</w:t>
+        <w:t xml:space="preserve"> when a project is initialized through a remote repository (see prior step in Section 3.3.2) or can be manually added afterwards by creating a text file with the name README.md in the root directory of the repository. Essential information to include contain </w:t>
+      </w:r>
+      <w:proofErr w:type="gramStart"/>
+      <w:r>
+        <w:rPr>
+          <w:i/>
+          <w:iCs/>
+          <w:color w:val="0070C0"/>
+        </w:rPr>
+        <w:t>a brief summary</w:t>
+      </w:r>
+      <w:proofErr w:type="gramEnd"/>
+      <w:r>
+        <w:rPr>
+          <w:i/>
+          <w:iCs/>
+          <w:color w:val="0070C0"/>
+        </w:rPr>
+        <w:t xml:space="preserve"> about the project’s background and objectives, instructions on how to install software or manage computation environments and dependencies, important files and the organization of the repository, contribution guidelines, contact information and the project’s license to outline the </w:t>
+      </w:r>
+      <w:r>
+        <w:rPr>
+          <w:i/>
+          <w:iCs/>
+          <w:color w:val="0070C0"/>
+        </w:rPr>
+        <w:lastRenderedPageBreak/>
+        <w:t>terms under which others can use, modify, and distribute the project. Especially for open-source software projects choosing a suitable license is critical for which GitHub provides helpful guidance and information under https://choosealicense.com/</w:t>
+      </w:r>
+      <w:r>
+        <w:rPr>
+          <w:i/>
+          <w:iCs/>
+          <w:color w:val="0070C0"/>
+        </w:rPr>
+        <w:t>.”</w:t>
       </w:r>
     </w:p>
     <w:p/>
     <w:p>
       <w:r>
-        <w:t xml:space="preserve">Missing about importance to have instructions in </w:t>
-      </w:r>
-      <w:proofErr w:type="spellStart"/>
-      <w:r>
-        <w:t>Readme.rd</w:t>
-      </w:r>
-      <w:proofErr w:type="spellEnd"/>
-      <w:r>
-        <w:t xml:space="preserve"> and how to set a license, this is especially important for open-source software.</w:t>
+        <w:t>Professional companies and even other scientists are promoting videos and courses that are going much deeper and provide a better introduction to this topic. The article is important because it focuses on how Git may be used in our own field, and this is a must in pharmacoepidemiology, so I would recommend focusing on what is necessary to start using Git, how to merge, solve conflicts, compare code in different points in time and how to release final versions of the open-source code to the community.</w:t>
       </w:r>
     </w:p>
     <w:p/>
@@ -4023,667 +4260,484 @@
         <w:rPr>
           <w:color w:val="0070C0"/>
         </w:rPr>
-        <w:t>[RESPONSE] We thank</w:t>
-      </w:r>
-      <w:r>
-        <w:rPr>
-          <w:color w:val="0070C0"/>
-        </w:rPr>
-        <w:t xml:space="preserve"> the reviewer fo</w:t>
-      </w:r>
-      <w:r>
-        <w:rPr>
-          <w:color w:val="0070C0"/>
-        </w:rPr>
-        <w:t xml:space="preserve">r highlighting this important aspect of </w:t>
-      </w:r>
-      <w:r>
-        <w:rPr>
-          <w:color w:val="0070C0"/>
-        </w:rPr>
-        <w:t>open-source</w:t>
-      </w:r>
-      <w:r>
-        <w:rPr>
-          <w:color w:val="0070C0"/>
-        </w:rPr>
-        <w:t xml:space="preserve"> projects. We added a comprehensive paragraph to the sub-chapter </w:t>
-      </w:r>
-      <w:r>
-        <w:rPr>
-          <w:i/>
-          <w:iCs/>
-          <w:color w:val="0070C0"/>
-        </w:rPr>
-        <w:t>“</w:t>
-      </w:r>
-      <w:r>
-        <w:rPr>
-          <w:i/>
-          <w:iCs/>
-          <w:color w:val="0070C0"/>
-        </w:rPr>
-        <w:t>Repository structure, README file and licenses</w:t>
-      </w:r>
-      <w:r>
-        <w:rPr>
-          <w:i/>
-          <w:iCs/>
-          <w:color w:val="0070C0"/>
-        </w:rPr>
-        <w:t>”</w:t>
-      </w:r>
-      <w:r>
-        <w:rPr>
-          <w:color w:val="0070C0"/>
-        </w:rPr>
-        <w:t>, highlighting the importance of providing all necessary information about the repository in the README.md file and further provide some guidance on how to choose the right license for a given open-source software.</w:t>
-      </w:r>
-    </w:p>
-    <w:p>
-      <w:pPr>
-        <w:jc w:val="both"/>
-        <w:rPr>
-          <w:color w:val="0070C0"/>
-        </w:rPr>
-      </w:pPr>
-    </w:p>
-    <w:p>
-      <w:pPr>
-        <w:jc w:val="both"/>
-        <w:rPr>
-          <w:i/>
-          <w:iCs/>
-        </w:rPr>
+        <w:t xml:space="preserve">[RESPONSE] </w:t>
+      </w:r>
+      <w:r>
+        <w:rPr>
+          <w:color w:val="0070C0"/>
+        </w:rPr>
+        <w:t>We thank the reviewer</w:t>
+      </w:r>
+      <w:r>
+        <w:rPr>
+          <w:color w:val="0070C0"/>
+        </w:rPr>
+        <w:t xml:space="preserve"> </w:t>
+      </w:r>
+      <w:r>
+        <w:rPr>
+          <w:color w:val="0070C0"/>
+        </w:rPr>
+        <w:t>for the</w:t>
+      </w:r>
+      <w:r>
+        <w:rPr>
+          <w:color w:val="0070C0"/>
+        </w:rPr>
+        <w:t xml:space="preserve"> valuable</w:t>
+      </w:r>
+      <w:r>
+        <w:rPr>
+          <w:color w:val="0070C0"/>
+        </w:rPr>
+        <w:t xml:space="preserve"> and thoughtful</w:t>
+      </w:r>
+      <w:r>
+        <w:rPr>
+          <w:color w:val="0070C0"/>
+        </w:rPr>
+        <w:t xml:space="preserve"> feedback</w:t>
+      </w:r>
+      <w:r>
+        <w:rPr>
+          <w:color w:val="0070C0"/>
+        </w:rPr>
+        <w:t xml:space="preserve"> on our manuscript draft</w:t>
+      </w:r>
+      <w:r>
+        <w:rPr>
+          <w:color w:val="0070C0"/>
+        </w:rPr>
+        <w:t xml:space="preserve">. We are convinced that </w:t>
+      </w:r>
+      <w:r>
+        <w:rPr>
+          <w:color w:val="0070C0"/>
+        </w:rPr>
+        <w:t>after having</w:t>
+      </w:r>
+      <w:r>
+        <w:rPr>
+          <w:color w:val="0070C0"/>
+        </w:rPr>
+        <w:t xml:space="preserve"> address</w:t>
+      </w:r>
+      <w:r>
+        <w:rPr>
+          <w:color w:val="0070C0"/>
+        </w:rPr>
+        <w:t>ed</w:t>
+      </w:r>
+      <w:r>
+        <w:rPr>
+          <w:color w:val="0070C0"/>
+        </w:rPr>
+        <w:t xml:space="preserve"> the </w:t>
+      </w:r>
+      <w:r>
+        <w:rPr>
+          <w:color w:val="0070C0"/>
+        </w:rPr>
+        <w:t>reviewer’s</w:t>
+      </w:r>
+      <w:r>
+        <w:rPr>
+          <w:color w:val="0070C0"/>
+        </w:rPr>
+        <w:t xml:space="preserve"> comments</w:t>
+      </w:r>
+      <w:r>
+        <w:rPr>
+          <w:color w:val="0070C0"/>
+        </w:rPr>
+        <w:t xml:space="preserve"> above</w:t>
+      </w:r>
+      <w:r>
+        <w:rPr>
+          <w:color w:val="0070C0"/>
+        </w:rPr>
+        <w:t xml:space="preserve"> </w:t>
+      </w:r>
+      <w:r>
+        <w:rPr>
+          <w:color w:val="0070C0"/>
+        </w:rPr>
+        <w:t>strengthened</w:t>
+      </w:r>
+      <w:r>
+        <w:rPr>
+          <w:color w:val="0070C0"/>
+        </w:rPr>
+        <w:t xml:space="preserve"> </w:t>
+      </w:r>
+      <w:r>
+        <w:rPr>
+          <w:color w:val="0070C0"/>
+        </w:rPr>
+        <w:t>the article's</w:t>
+      </w:r>
+      <w:r>
+        <w:rPr>
+          <w:color w:val="0070C0"/>
+        </w:rPr>
+        <w:t xml:space="preserve"> quality and</w:t>
+      </w:r>
+      <w:r>
+        <w:rPr>
+          <w:color w:val="0070C0"/>
+        </w:rPr>
+        <w:t xml:space="preserve"> focus on the </w:t>
+      </w:r>
+      <w:r>
+        <w:rPr>
+          <w:color w:val="0070C0"/>
+        </w:rPr>
+        <w:t>essentials</w:t>
+      </w:r>
+      <w:r>
+        <w:rPr>
+          <w:color w:val="0070C0"/>
+        </w:rPr>
+        <w:t xml:space="preserve"> of Git within </w:t>
+      </w:r>
+      <w:r>
+        <w:rPr>
+          <w:color w:val="0070C0"/>
+        </w:rPr>
+        <w:t xml:space="preserve">the </w:t>
+      </w:r>
+      <w:r>
+        <w:rPr>
+          <w:color w:val="0070C0"/>
+        </w:rPr>
+        <w:t>field</w:t>
+      </w:r>
+      <w:r>
+        <w:rPr>
+          <w:color w:val="0070C0"/>
+        </w:rPr>
+        <w:t xml:space="preserve"> of </w:t>
+      </w:r>
+      <w:r>
+        <w:rPr>
+          <w:color w:val="0070C0"/>
+        </w:rPr>
+        <w:t xml:space="preserve">pharmacoepidemiology. We </w:t>
+      </w:r>
+      <w:r>
+        <w:rPr>
+          <w:color w:val="0070C0"/>
+        </w:rPr>
+        <w:t xml:space="preserve">acknowledge in the discussion that this is an introductory article and </w:t>
+      </w:r>
+      <w:r>
+        <w:rPr>
+          <w:color w:val="0070C0"/>
+        </w:rPr>
+        <w:t>compiled</w:t>
+      </w:r>
+      <w:r>
+        <w:rPr>
+          <w:color w:val="0070C0"/>
+        </w:rPr>
+        <w:t xml:space="preserve"> a comprehensive list </w:t>
+      </w:r>
+      <w:r>
+        <w:rPr>
+          <w:color w:val="0070C0"/>
+        </w:rPr>
+        <w:t xml:space="preserve">in the supplementary material </w:t>
+      </w:r>
+      <w:r>
+        <w:rPr>
+          <w:color w:val="0070C0"/>
+        </w:rPr>
+        <w:t>with</w:t>
+      </w:r>
+      <w:r>
+        <w:rPr>
+          <w:color w:val="0070C0"/>
+        </w:rPr>
+        <w:t xml:space="preserve"> further readings, materials, </w:t>
+      </w:r>
+      <w:proofErr w:type="gramStart"/>
+      <w:r>
+        <w:rPr>
+          <w:color w:val="0070C0"/>
+        </w:rPr>
+        <w:t>videos</w:t>
+      </w:r>
+      <w:proofErr w:type="gramEnd"/>
+      <w:r>
+        <w:rPr>
+          <w:color w:val="0070C0"/>
+        </w:rPr>
+        <w:t xml:space="preserve"> and courses which</w:t>
+      </w:r>
+      <w:r>
+        <w:rPr>
+          <w:color w:val="0070C0"/>
+        </w:rPr>
+        <w:t xml:space="preserve"> interested</w:t>
+      </w:r>
+      <w:r>
+        <w:rPr>
+          <w:color w:val="0070C0"/>
+        </w:rPr>
+        <w:t xml:space="preserve"> readers can use to deepen their knowledge on Git.</w:t>
+      </w:r>
+    </w:p>
+    <w:p>
+      <w:pPr>
+        <w:jc w:val="both"/>
+        <w:rPr>
+          <w:color w:val="0070C0"/>
+        </w:rPr>
+      </w:pPr>
+    </w:p>
+    <w:p>
+      <w:pPr>
+        <w:jc w:val="both"/>
       </w:pPr>
       <w:r>
         <w:rPr>
           <w:b/>
           <w:bCs/>
-          <w:i/>
-          <w:iCs/>
-          <w:color w:val="0070C0"/>
-        </w:rPr>
-        <w:t xml:space="preserve">Section </w:t>
+          <w:color w:val="0070C0"/>
+        </w:rPr>
+        <w:t xml:space="preserve">Section 4. </w:t>
       </w:r>
       <w:r>
         <w:rPr>
           <w:b/>
           <w:bCs/>
-          <w:i/>
-          <w:iCs/>
-          <w:color w:val="0070C0"/>
-        </w:rPr>
-        <w:t>3.4 Repository structure, README file and licenses</w:t>
-      </w:r>
-      <w:r>
-        <w:rPr>
-          <w:i/>
-          <w:iCs/>
-          <w:color w:val="0070C0"/>
-        </w:rPr>
-        <w:t xml:space="preserve">: </w:t>
-      </w:r>
-      <w:r>
-        <w:rPr>
-          <w:i/>
-          <w:iCs/>
-          <w:color w:val="0070C0"/>
-        </w:rPr>
-        <w:t>“</w:t>
-      </w:r>
-      <w:r>
-        <w:rPr>
-          <w:i/>
-          <w:iCs/>
-          <w:color w:val="0070C0"/>
-        </w:rPr>
-        <w:t xml:space="preserve">All relevant metadata, instructions and information about a project should be documented in the README.md file. This file can be </w:t>
+          <w:color w:val="0070C0"/>
+        </w:rPr>
+        <w:t>Discussion</w:t>
+      </w:r>
+      <w:r>
+        <w:rPr>
+          <w:color w:val="0070C0"/>
+        </w:rPr>
+        <w:t>: “</w:t>
+      </w:r>
+      <w:r>
+        <w:rPr>
+          <w:color w:val="0070C0"/>
+        </w:rPr>
+        <w:t xml:space="preserve">[…] </w:t>
+      </w:r>
+      <w:r>
+        <w:rPr>
+          <w:i/>
+          <w:iCs/>
+          <w:color w:val="0070C0"/>
+        </w:rPr>
+        <w:t>This tutorial is by no means comprehensive as Git provides a vast number of additional features which were not addressed in this manuscript. To get familiar with more advanced Git usage, we compiled a non-exhaustive list of further suggested readings and resources in the Supplementary Material.</w:t>
+      </w:r>
+      <w:r>
+        <w:rPr>
+          <w:i/>
+          <w:iCs/>
+          <w:color w:val="0070C0"/>
+        </w:rPr>
+        <w:t>”</w:t>
+      </w:r>
+    </w:p>
+    <w:p/>
+    <w:p>
+      <w:r>
+        <w:t>Reviewing: 3</w:t>
+      </w:r>
+    </w:p>
+    <w:p/>
+    <w:p>
+      <w:r>
+        <w:t>Comments to the Author</w:t>
+      </w:r>
+    </w:p>
+    <w:p>
+      <w:r>
+        <w:t>Dear colleagues,</w:t>
+      </w:r>
+    </w:p>
+    <w:p/>
+    <w:p>
+      <w:r>
+        <w:t xml:space="preserve">I am glad to see an introduction to the use of GIT and transparent practices for R for the RWE.   This is a very good summary of some key aspects one should know when developing an analytical script as part of RWE/pharmaco-epidemiology. In this manuscript, you go through Version Control, Code Structure, Dependency management, Virtual environment, and Use of Containers, which are most of the practices and techniques for reproducible programming. However, I am missing one key element, Documentation in the code as well as the use of other documentation files such as codebooks. Code documentation is an essential practice for reproducible code. </w:t>
       </w:r>
       <w:proofErr w:type="gramStart"/>
       <w:r>
-        <w:rPr>
-          <w:i/>
-          <w:iCs/>
-          <w:color w:val="0070C0"/>
-        </w:rPr>
-        <w:t>auto-generated</w:t>
+        <w:t>In order to</w:t>
       </w:r>
       <w:proofErr w:type="gramEnd"/>
       <w:r>
-        <w:rPr>
-          <w:i/>
-          <w:iCs/>
-          <w:color w:val="0070C0"/>
-        </w:rPr>
-        <w:t xml:space="preserve"> when a project is initialized through a remote repository (see prior step in Section 3.3.2) or can be manually added afterwards by creating a text file with the name README.md in the root directory of the repository. Essential information to include contain </w:t>
+        <w:t xml:space="preserve"> have a fully complete manuscript, I strongly suggest including this as a subsection in the Manuscript. </w:t>
+      </w:r>
+    </w:p>
+    <w:p/>
+    <w:p>
+      <w:pPr>
+        <w:jc w:val="both"/>
+        <w:rPr>
+          <w:color w:val="0070C0"/>
+        </w:rPr>
+      </w:pPr>
+      <w:r>
+        <w:rPr>
+          <w:color w:val="0070C0"/>
+        </w:rPr>
+        <w:t xml:space="preserve">[RESPONSE] </w:t>
+      </w:r>
+      <w:r>
+        <w:rPr>
+          <w:color w:val="0070C0"/>
+        </w:rPr>
+        <w:t>We</w:t>
+      </w:r>
+      <w:r>
+        <w:rPr>
+          <w:color w:val="0070C0"/>
+        </w:rPr>
+        <w:t xml:space="preserve"> thank the reviewer for the </w:t>
+      </w:r>
+      <w:r>
+        <w:rPr>
+          <w:color w:val="0070C0"/>
+        </w:rPr>
+        <w:t>insightful comments and for highlighting the importance of code documentation in the context of reproducible programming. We acknowledge the significance of thorough documentation, including code comments and supplementary documentation files like codebooks, as essential practices for ensuring reproducibility in analytical scripts within RWE and pharmaco-epidemiology.</w:t>
+      </w:r>
+      <w:r>
+        <w:rPr>
+          <w:color w:val="0070C0"/>
+        </w:rPr>
+        <w:t xml:space="preserve"> Along with another reviewer comment </w:t>
+      </w:r>
+      <w:r>
+        <w:rPr>
+          <w:color w:val="0070C0"/>
+        </w:rPr>
+        <w:t xml:space="preserve">that touched on </w:t>
+      </w:r>
+      <w:r>
+        <w:rPr>
+          <w:color w:val="0070C0"/>
+        </w:rPr>
+        <w:t xml:space="preserve">the </w:t>
+      </w:r>
+      <w:r>
+        <w:rPr>
+          <w:color w:val="0070C0"/>
+        </w:rPr>
+        <w:t>documentation</w:t>
+      </w:r>
+      <w:r>
+        <w:rPr>
+          <w:color w:val="0070C0"/>
+        </w:rPr>
+        <w:t xml:space="preserve"> of a given study repository</w:t>
+      </w:r>
+      <w:r>
+        <w:rPr>
+          <w:color w:val="0070C0"/>
+        </w:rPr>
+        <w:t xml:space="preserve">, we now </w:t>
+      </w:r>
+      <w:r>
+        <w:rPr>
+          <w:color w:val="0070C0"/>
+        </w:rPr>
+        <w:lastRenderedPageBreak/>
+        <w:t>emphasize the importance of codebooks</w:t>
+      </w:r>
+      <w:r>
+        <w:rPr>
+          <w:color w:val="0070C0"/>
+        </w:rPr>
+        <w:t>, data dictionaries</w:t>
+      </w:r>
+      <w:r>
+        <w:rPr>
+          <w:color w:val="0070C0"/>
+        </w:rPr>
+        <w:t xml:space="preserve"> and other essential metadata </w:t>
+      </w:r>
+      <w:r>
+        <w:rPr>
+          <w:color w:val="0070C0"/>
+        </w:rPr>
+        <w:t>of</w:t>
+      </w:r>
+      <w:r>
+        <w:rPr>
+          <w:color w:val="0070C0"/>
+        </w:rPr>
+        <w:t xml:space="preserve"> </w:t>
       </w:r>
       <w:proofErr w:type="gramStart"/>
       <w:r>
         <w:rPr>
-          <w:i/>
-          <w:iCs/>
-          <w:color w:val="0070C0"/>
-        </w:rPr>
-        <w:t>a brief summary</w:t>
+          <w:color w:val="0070C0"/>
+        </w:rPr>
+        <w:t>a</w:t>
       </w:r>
       <w:proofErr w:type="gramEnd"/>
       <w:r>
         <w:rPr>
-          <w:i/>
-          <w:iCs/>
-          <w:color w:val="0070C0"/>
-        </w:rPr>
-        <w:t xml:space="preserve"> about the project’s background and objectives, instructions on how to install software or manage computation environments and dependencies, important files and the organization of the repository, contribution guidelines, contact information and the project’s license to outline the terms under which others can use, modify, and distribute the project. Especially for open-source software projects choosing a suitable license is critical for which GitHub provides helpful guidance and information under https://choosealicense.com/</w:t>
-      </w:r>
-      <w:r>
-        <w:rPr>
-          <w:i/>
-          <w:iCs/>
-          <w:color w:val="0070C0"/>
-        </w:rPr>
-        <w:t>.</w:t>
-      </w:r>
-      <w:r>
-        <w:rPr>
-          <w:i/>
-          <w:iCs/>
-          <w:color w:val="0070C0"/>
-        </w:rPr>
-        <w:t>”</w:t>
-      </w:r>
-    </w:p>
-    <w:p/>
-    <w:p>
-      <w:r>
-        <w:lastRenderedPageBreak/>
-        <w:t>Professional companies and even other scientists are promoting videos and courses that are going much deeper and provide a better introduction to this topic. The article is important because it focuses on how Git may be used in our own field, and this is a must in pharmacoepidemiology, so I would recommend focusing on what is necessary to start using Git, how to merge, solve conflicts, compare code in different points in time and how to release final versions of the open-source code to the community.</w:t>
-      </w:r>
-    </w:p>
-    <w:p/>
-    <w:p>
-      <w:pPr>
-        <w:jc w:val="both"/>
-        <w:rPr>
-          <w:color w:val="0070C0"/>
-        </w:rPr>
-      </w:pPr>
-      <w:r>
-        <w:rPr>
-          <w:color w:val="0070C0"/>
-        </w:rPr>
-        <w:t xml:space="preserve">[RESPONSE] </w:t>
-      </w:r>
-      <w:r>
-        <w:rPr>
-          <w:color w:val="0070C0"/>
-        </w:rPr>
-        <w:t>We thank the reviewer</w:t>
-      </w:r>
-      <w:r>
-        <w:rPr>
-          <w:color w:val="0070C0"/>
-        </w:rPr>
-        <w:t xml:space="preserve"> </w:t>
-      </w:r>
-      <w:r>
-        <w:rPr>
-          <w:color w:val="0070C0"/>
-        </w:rPr>
-        <w:t>for the</w:t>
-      </w:r>
-      <w:r>
-        <w:rPr>
-          <w:color w:val="0070C0"/>
-        </w:rPr>
-        <w:t xml:space="preserve"> valuable</w:t>
-      </w:r>
-      <w:r>
-        <w:rPr>
-          <w:color w:val="0070C0"/>
-        </w:rPr>
-        <w:t xml:space="preserve"> and thoughtful</w:t>
-      </w:r>
-      <w:r>
-        <w:rPr>
-          <w:color w:val="0070C0"/>
-        </w:rPr>
-        <w:t xml:space="preserve"> feedback</w:t>
-      </w:r>
-      <w:r>
-        <w:rPr>
-          <w:color w:val="0070C0"/>
-        </w:rPr>
-        <w:t xml:space="preserve"> on our manuscript draft</w:t>
-      </w:r>
-      <w:r>
-        <w:rPr>
-          <w:color w:val="0070C0"/>
-        </w:rPr>
-        <w:t xml:space="preserve">. We are convinced that </w:t>
-      </w:r>
-      <w:r>
-        <w:rPr>
-          <w:color w:val="0070C0"/>
-        </w:rPr>
-        <w:t>after having</w:t>
-      </w:r>
-      <w:r>
-        <w:rPr>
-          <w:color w:val="0070C0"/>
-        </w:rPr>
-        <w:t xml:space="preserve"> address</w:t>
-      </w:r>
-      <w:r>
-        <w:rPr>
-          <w:color w:val="0070C0"/>
-        </w:rPr>
-        <w:t>ed</w:t>
-      </w:r>
-      <w:r>
-        <w:rPr>
-          <w:color w:val="0070C0"/>
-        </w:rPr>
-        <w:t xml:space="preserve"> the </w:t>
-      </w:r>
-      <w:r>
-        <w:rPr>
-          <w:color w:val="0070C0"/>
-        </w:rPr>
-        <w:t>reviewer’s</w:t>
-      </w:r>
-      <w:r>
-        <w:rPr>
-          <w:color w:val="0070C0"/>
-        </w:rPr>
-        <w:t xml:space="preserve"> comments</w:t>
-      </w:r>
-      <w:r>
-        <w:rPr>
-          <w:color w:val="0070C0"/>
-        </w:rPr>
-        <w:t xml:space="preserve"> above</w:t>
-      </w:r>
-      <w:r>
-        <w:rPr>
-          <w:color w:val="0070C0"/>
-        </w:rPr>
-        <w:t xml:space="preserve"> </w:t>
-      </w:r>
-      <w:r>
-        <w:rPr>
-          <w:color w:val="0070C0"/>
-        </w:rPr>
-        <w:t>strengthened</w:t>
-      </w:r>
-      <w:r>
-        <w:rPr>
-          <w:color w:val="0070C0"/>
-        </w:rPr>
-        <w:t xml:space="preserve"> </w:t>
-      </w:r>
-      <w:r>
-        <w:rPr>
-          <w:color w:val="0070C0"/>
-        </w:rPr>
-        <w:t>the article's</w:t>
-      </w:r>
-      <w:r>
-        <w:rPr>
-          <w:color w:val="0070C0"/>
-        </w:rPr>
-        <w:t xml:space="preserve"> quality and</w:t>
-      </w:r>
-      <w:r>
-        <w:rPr>
-          <w:color w:val="0070C0"/>
-        </w:rPr>
-        <w:t xml:space="preserve"> focus on the </w:t>
-      </w:r>
-      <w:r>
-        <w:rPr>
-          <w:color w:val="0070C0"/>
-        </w:rPr>
-        <w:t>essentials</w:t>
-      </w:r>
-      <w:r>
-        <w:rPr>
-          <w:color w:val="0070C0"/>
-        </w:rPr>
-        <w:t xml:space="preserve"> of Git within </w:t>
-      </w:r>
-      <w:r>
-        <w:rPr>
-          <w:color w:val="0070C0"/>
-        </w:rPr>
-        <w:t xml:space="preserve">the </w:t>
-      </w:r>
-      <w:r>
-        <w:rPr>
-          <w:color w:val="0070C0"/>
-        </w:rPr>
-        <w:t>field</w:t>
-      </w:r>
-      <w:r>
-        <w:rPr>
-          <w:color w:val="0070C0"/>
-        </w:rPr>
-        <w:t xml:space="preserve"> of </w:t>
-      </w:r>
-      <w:r>
-        <w:rPr>
-          <w:color w:val="0070C0"/>
-        </w:rPr>
-        <w:t xml:space="preserve">pharmacoepidemiology. We </w:t>
-      </w:r>
-      <w:r>
-        <w:rPr>
-          <w:color w:val="0070C0"/>
-        </w:rPr>
-        <w:t xml:space="preserve">acknowledge in the discussion that this is an introductory article and </w:t>
-      </w:r>
-      <w:r>
-        <w:rPr>
-          <w:color w:val="0070C0"/>
-        </w:rPr>
-        <w:t>compiled</w:t>
-      </w:r>
-      <w:r>
-        <w:rPr>
-          <w:color w:val="0070C0"/>
-        </w:rPr>
-        <w:t xml:space="preserve"> a comprehensive list </w:t>
-      </w:r>
-      <w:r>
-        <w:rPr>
-          <w:color w:val="0070C0"/>
-        </w:rPr>
-        <w:t xml:space="preserve">in the supplementary material </w:t>
-      </w:r>
-      <w:r>
-        <w:rPr>
-          <w:color w:val="0070C0"/>
-        </w:rPr>
-        <w:t>with</w:t>
-      </w:r>
-      <w:r>
-        <w:rPr>
-          <w:color w:val="0070C0"/>
-        </w:rPr>
-        <w:t xml:space="preserve"> further readings, materials, </w:t>
-      </w:r>
-      <w:proofErr w:type="gramStart"/>
-      <w:r>
-        <w:rPr>
-          <w:color w:val="0070C0"/>
-        </w:rPr>
-        <w:t>videos</w:t>
-      </w:r>
-      <w:proofErr w:type="gramEnd"/>
-      <w:r>
-        <w:rPr>
-          <w:color w:val="0070C0"/>
-        </w:rPr>
-        <w:t xml:space="preserve"> and courses which</w:t>
-      </w:r>
-      <w:r>
-        <w:rPr>
-          <w:color w:val="0070C0"/>
-        </w:rPr>
-        <w:t xml:space="preserve"> interested</w:t>
-      </w:r>
-      <w:r>
-        <w:rPr>
-          <w:color w:val="0070C0"/>
-        </w:rPr>
-        <w:t xml:space="preserve"> readers can use to deepen their knowledge on Git.</w:t>
-      </w:r>
-    </w:p>
-    <w:p>
-      <w:pPr>
-        <w:jc w:val="both"/>
-        <w:rPr>
-          <w:color w:val="0070C0"/>
-        </w:rPr>
-      </w:pPr>
-    </w:p>
-    <w:p>
-      <w:pPr>
-        <w:jc w:val="both"/>
+          <w:color w:val="0070C0"/>
+        </w:rPr>
+        <w:t xml:space="preserve"> RWE stud</w:t>
+      </w:r>
+      <w:r>
+        <w:rPr>
+          <w:color w:val="0070C0"/>
+        </w:rPr>
+        <w:t>y</w:t>
+      </w:r>
+      <w:r>
+        <w:rPr>
+          <w:color w:val="0070C0"/>
+        </w:rPr>
+        <w:t xml:space="preserve"> repository in </w:t>
+      </w:r>
+      <w:r>
+        <w:rPr>
+          <w:color w:val="0070C0"/>
+        </w:rPr>
+        <w:t xml:space="preserve">section </w:t>
+      </w:r>
+      <w:r>
+        <w:rPr>
+          <w:color w:val="0070C0"/>
+        </w:rPr>
+        <w:t>3.4.</w:t>
+      </w:r>
+    </w:p>
+    <w:p>
+      <w:pPr>
+        <w:jc w:val="both"/>
+        <w:rPr>
+          <w:color w:val="0070C0"/>
+        </w:rPr>
+      </w:pPr>
+    </w:p>
+    <w:p>
+      <w:pPr>
+        <w:jc w:val="both"/>
+        <w:rPr>
+          <w:i/>
+          <w:iCs/>
+          <w:color w:val="0070C0"/>
+        </w:rPr>
       </w:pPr>
       <w:r>
         <w:rPr>
           <w:b/>
           <w:bCs/>
-          <w:color w:val="0070C0"/>
-        </w:rPr>
-        <w:t xml:space="preserve">Section 4. </w:t>
-      </w:r>
-      <w:r>
-        <w:rPr>
-          <w:b/>
-          <w:bCs/>
-          <w:color w:val="0070C0"/>
-        </w:rPr>
-        <w:t>Discussion</w:t>
-      </w:r>
-      <w:r>
-        <w:rPr>
-          <w:color w:val="0070C0"/>
-        </w:rPr>
-        <w:t>: “</w:t>
-      </w:r>
-      <w:r>
-        <w:rPr>
-          <w:color w:val="0070C0"/>
-        </w:rPr>
-        <w:t xml:space="preserve">[…] </w:t>
-      </w:r>
-      <w:r>
-        <w:rPr>
-          <w:i/>
-          <w:iCs/>
-          <w:color w:val="0070C0"/>
-        </w:rPr>
-        <w:t>This tutorial is by no means comprehensive as Git provides a vast number of additional features which were not addressed in this manuscript. To get familiar with more advanced Git usage, we compiled a non-exhaustive list of further suggested readings and resources in the Supplementary Material.</w:t>
-      </w:r>
-      <w:r>
-        <w:rPr>
-          <w:i/>
-          <w:iCs/>
-          <w:color w:val="0070C0"/>
-        </w:rPr>
-        <w:t>”</w:t>
-      </w:r>
-    </w:p>
-    <w:p/>
-    <w:p>
-      <w:r>
-        <w:t>Reviewing: 3</w:t>
-      </w:r>
-    </w:p>
-    <w:p/>
-    <w:p>
-      <w:r>
-        <w:t>Comments to the Author</w:t>
-      </w:r>
-    </w:p>
-    <w:p>
-      <w:r>
-        <w:t>Dear colleagues,</w:t>
-      </w:r>
-    </w:p>
-    <w:p/>
-    <w:p>
-      <w:r>
-        <w:t xml:space="preserve">I am glad to see an introduction to the use of GIT and transparent practices for R for the RWE.   This is a very good summary of some key aspects one should know when developing an analytical script as part of RWE/pharmaco-epidemiology. In this manuscript, you go through Version Control, Code Structure, Dependency management, Virtual environment, and Use of Containers, which are most of the practices and techniques for reproducible programming. However, I am missing one key element, Documentation in the code as well as the use of other documentation files such as codebooks. Code documentation is an essential practice for reproducible code. </w:t>
-      </w:r>
-      <w:proofErr w:type="gramStart"/>
-      <w:r>
-        <w:t>In order to</w:t>
-      </w:r>
-      <w:proofErr w:type="gramEnd"/>
-      <w:r>
-        <w:t xml:space="preserve"> have a fully complete manuscript, I strongly suggest including this as a subsection in the Manuscript. </w:t>
-      </w:r>
-    </w:p>
-    <w:p/>
-    <w:p>
-      <w:pPr>
-        <w:jc w:val="both"/>
-        <w:rPr>
-          <w:color w:val="0070C0"/>
-        </w:rPr>
-      </w:pPr>
-      <w:r>
-        <w:rPr>
-          <w:color w:val="0070C0"/>
-        </w:rPr>
-        <w:t xml:space="preserve">[RESPONSE] </w:t>
-      </w:r>
-      <w:r>
-        <w:rPr>
-          <w:color w:val="0070C0"/>
-        </w:rPr>
-        <w:t>We</w:t>
-      </w:r>
-      <w:r>
-        <w:rPr>
-          <w:color w:val="0070C0"/>
-        </w:rPr>
-        <w:t xml:space="preserve"> thank the reviewer for the </w:t>
-      </w:r>
-      <w:r>
-        <w:rPr>
-          <w:color w:val="0070C0"/>
-        </w:rPr>
-        <w:t>insightful comments and for highlighting the importance of code documentation in the context of reproducible programming. We acknowledge the significance of thorough documentation, including code comments and supplementary documentation files like codebooks, as essential practices for ensuring reproducibility in analytical scripts within RWE and pharmaco-epidemiology.</w:t>
-      </w:r>
-      <w:r>
-        <w:rPr>
-          <w:color w:val="0070C0"/>
-        </w:rPr>
-        <w:t xml:space="preserve"> Along with another reviewer comment </w:t>
-      </w:r>
-      <w:r>
-        <w:rPr>
-          <w:color w:val="0070C0"/>
-        </w:rPr>
-        <w:t xml:space="preserve">that touched on </w:t>
-      </w:r>
-      <w:r>
-        <w:rPr>
-          <w:color w:val="0070C0"/>
-        </w:rPr>
-        <w:t xml:space="preserve">the </w:t>
-      </w:r>
-      <w:r>
-        <w:rPr>
-          <w:color w:val="0070C0"/>
-        </w:rPr>
-        <w:t>documentation</w:t>
-      </w:r>
-      <w:r>
-        <w:rPr>
-          <w:color w:val="0070C0"/>
-        </w:rPr>
-        <w:t xml:space="preserve"> of a given study repository</w:t>
-      </w:r>
-      <w:r>
-        <w:rPr>
-          <w:color w:val="0070C0"/>
-        </w:rPr>
-        <w:t>, we now emphasize the importance of codebooks</w:t>
-      </w:r>
-      <w:r>
-        <w:rPr>
-          <w:color w:val="0070C0"/>
-        </w:rPr>
-        <w:t>, data dictionaries</w:t>
-      </w:r>
-      <w:r>
-        <w:rPr>
-          <w:color w:val="0070C0"/>
-        </w:rPr>
-        <w:t xml:space="preserve"> and other essential metadata </w:t>
-      </w:r>
-      <w:r>
-        <w:rPr>
-          <w:color w:val="0070C0"/>
-        </w:rPr>
-        <w:t>of</w:t>
-      </w:r>
-      <w:r>
-        <w:rPr>
-          <w:color w:val="0070C0"/>
-        </w:rPr>
-        <w:t xml:space="preserve"> </w:t>
-      </w:r>
-      <w:proofErr w:type="gramStart"/>
-      <w:r>
-        <w:rPr>
-          <w:color w:val="0070C0"/>
-        </w:rPr>
-        <w:t>a</w:t>
-      </w:r>
-      <w:proofErr w:type="gramEnd"/>
-      <w:r>
-        <w:rPr>
-          <w:color w:val="0070C0"/>
-        </w:rPr>
-        <w:t xml:space="preserve"> RWE stud</w:t>
-      </w:r>
-      <w:r>
-        <w:rPr>
-          <w:color w:val="0070C0"/>
-        </w:rPr>
-        <w:t>y</w:t>
-      </w:r>
-      <w:r>
-        <w:rPr>
-          <w:color w:val="0070C0"/>
-        </w:rPr>
-        <w:t xml:space="preserve"> repository in </w:t>
-      </w:r>
-      <w:r>
-        <w:rPr>
-          <w:color w:val="0070C0"/>
-        </w:rPr>
-        <w:t xml:space="preserve">section </w:t>
-      </w:r>
-      <w:r>
-        <w:rPr>
-          <w:color w:val="0070C0"/>
-        </w:rPr>
-        <w:t>3.4.</w:t>
-      </w:r>
-    </w:p>
-    <w:p>
-      <w:pPr>
-        <w:jc w:val="both"/>
-        <w:rPr>
-          <w:color w:val="0070C0"/>
-        </w:rPr>
-      </w:pPr>
-    </w:p>
-    <w:p>
-      <w:pPr>
-        <w:jc w:val="both"/>
-        <w:rPr>
-          <w:i/>
-          <w:iCs/>
-          <w:color w:val="0070C0"/>
-        </w:rPr>
-      </w:pPr>
-      <w:r>
-        <w:rPr>
-          <w:b/>
-          <w:bCs/>
-          <w:i/>
-          <w:iCs/>
-          <w:color w:val="0070C0"/>
-        </w:rPr>
-        <w:lastRenderedPageBreak/>
+          <w:i/>
+          <w:iCs/>
+          <w:color w:val="0070C0"/>
+        </w:rPr>
         <w:t>Section 3.4 Repository structure, README file and licenses</w:t>
       </w:r>
       <w:r>
@@ -4937,16 +4991,7 @@
           <w:color w:val="0070C0"/>
           <w:vertAlign w:val="superscript"/>
         </w:rPr>
-        <w:t>20</w:t>
-      </w:r>
-      <w:r>
-        <w:rPr>
-          <w:i/>
-          <w:iCs/>
-          <w:color w:val="0070C0"/>
-          <w:vertAlign w:val="superscript"/>
-        </w:rPr>
-        <w:t>.</w:t>
+        <w:t>20.</w:t>
       </w:r>
       <w:r>
         <w:rPr>
@@ -5174,7 +5219,16 @@
           <w:iCs/>
           <w:color w:val="0070C0"/>
         </w:rPr>
-        <w:t>. While Git offers substantial benefits for collaboration, reproducibility, and transparency in RWE teams, challenges can arise in its adoption, particularly related to merging conflicts, steep learning curves, and maintaining consistent usage practices across team members.</w:t>
+        <w:t xml:space="preserve">. While Git offers substantial benefits for collaboration, reproducibility, and </w:t>
+      </w:r>
+      <w:r>
+        <w:rPr>
+          <w:i/>
+          <w:iCs/>
+          <w:color w:val="0070C0"/>
+        </w:rPr>
+        <w:lastRenderedPageBreak/>
+        <w:t>transparency in RWE teams, challenges can arise in its adoption, particularly related to merging conflicts, steep learning curves, and maintaining consistent usage practices across team members.</w:t>
       </w:r>
       <w:r>
         <w:rPr>
@@ -5359,13 +5413,7 @@
         <w:rPr>
           <w:color w:val="0070C0"/>
         </w:rPr>
-        <w:t xml:space="preserve">We </w:t>
-      </w:r>
-      <w:r>
-        <w:rPr>
-          <w:color w:val="0070C0"/>
-        </w:rPr>
-        <w:t>added an explanation for this file type in Figure 2</w:t>
+        <w:t>We added an explanation for this file type in Figure 2</w:t>
       </w:r>
       <w:r>
         <w:rPr>
@@ -5523,19 +5571,14 @@
         <w:rPr>
           <w:color w:val="0070C0"/>
         </w:rPr>
+        <w:lastRenderedPageBreak/>
         <w:t xml:space="preserve">[RESPONSE] </w:t>
       </w:r>
       <w:r>
         <w:rPr>
           <w:color w:val="0070C0"/>
         </w:rPr>
-        <w:t xml:space="preserve">We </w:t>
-      </w:r>
-      <w:r>
-        <w:rPr>
-          <w:color w:val="0070C0"/>
-        </w:rPr>
-        <w:t>thank</w:t>
+        <w:t>We thank</w:t>
       </w:r>
       <w:r>
         <w:rPr>
@@ -5612,7 +5655,6 @@
           <w:iCs/>
           <w:color w:val="0070C0"/>
         </w:rPr>
-        <w:lastRenderedPageBreak/>
         <w:t>“</w:t>
       </w:r>
       <w:r>
@@ -6629,6 +6671,13 @@
       <w:contextualSpacing/>
     </w:pPr>
   </w:style>
+  <w:style w:type="paragraph" w:styleId="Revision">
+    <w:name w:val="Revision"/>
+    <w:hidden/>
+    <w:uiPriority w:val="99"/>
+    <w:semiHidden/>
+    <w:rsid w:val="002B5C2A"/>
+  </w:style>
 </w:styles>
 </file>
 

</xml_diff>

<commit_message>
implemented SVW comments to manuscript and fine-tuned responses
</commit_message>
<xml_diff>
--- a/manuscript/PDS-23-0292_R1.docx
+++ b/manuscript/PDS-23-0292_R1.docx
@@ -443,15 +443,15 @@
     <w:p/>
     <w:p>
       <w:r>
-        <w:t xml:space="preserve">"guidance on transparency regarding the actual implementation and analytic steps is still significantly lacking, especially when analyses are implemented via line coding in statistical programming </w:t>
+        <w:t>"</w:t>
       </w:r>
       <w:proofErr w:type="gramStart"/>
       <w:r>
-        <w:t>languages</w:t>
+        <w:t>guidance</w:t>
       </w:r>
       <w:proofErr w:type="gramEnd"/>
       <w:r>
-        <w:t>"</w:t>
+        <w:t xml:space="preserve"> on transparency regarding the actual implementation and analytic steps is still significantly lacking, especially when analyses are implemented via line coding in statistical programming languages"</w:t>
       </w:r>
     </w:p>
     <w:p/>
@@ -639,42 +639,30 @@
       <w:r>
         <w:rPr>
           <w:color w:val="0070C0"/>
-          <w:highlight w:val="yellow"/>
         </w:rPr>
         <w:t xml:space="preserve">final version of the programming code </w:t>
       </w:r>
       <w:r>
         <w:rPr>
           <w:color w:val="0070C0"/>
-          <w:highlight w:val="yellow"/>
-        </w:rPr>
-        <w:t xml:space="preserve">along with the source </w:t>
-      </w:r>
-      <w:r>
-        <w:rPr>
-          <w:color w:val="0070C0"/>
-          <w:highlight w:val="yellow"/>
-        </w:rPr>
-        <w:t xml:space="preserve">data </w:t>
-      </w:r>
-      <w:r>
-        <w:rPr>
-          <w:color w:val="0070C0"/>
-          <w:highlight w:val="yellow"/>
+        </w:rPr>
+        <w:t xml:space="preserve">along with the source data </w:t>
+      </w:r>
+      <w:r>
+        <w:rPr>
+          <w:color w:val="0070C0"/>
         </w:rPr>
         <w:t xml:space="preserve">is sufficient for </w:t>
       </w:r>
       <w:r>
         <w:rPr>
           <w:color w:val="0070C0"/>
-          <w:highlight w:val="yellow"/>
         </w:rPr>
         <w:t>external</w:t>
       </w:r>
       <w:r>
         <w:rPr>
           <w:color w:val="0070C0"/>
-          <w:highlight w:val="yellow"/>
         </w:rPr>
         <w:t xml:space="preserve"> reproducibility</w:t>
       </w:r>
@@ -948,40 +936,15 @@
           <w:iCs/>
           <w:color w:val="0070C0"/>
         </w:rPr>
-        <w:t>While the access to the final version of the programming cod</w:t>
-      </w:r>
-      <w:r>
-        <w:rPr>
-          <w:i/>
-          <w:iCs/>
-          <w:color w:val="0070C0"/>
-        </w:rPr>
-        <w:t xml:space="preserve">e </w:t>
-      </w:r>
-      <w:r>
-        <w:rPr>
-          <w:i/>
-          <w:iCs/>
-          <w:color w:val="0070C0"/>
-          <w:highlight w:val="yellow"/>
-        </w:rPr>
-        <w:t>and source dat</w:t>
-      </w:r>
-      <w:r>
-        <w:rPr>
-          <w:i/>
-          <w:iCs/>
-          <w:color w:val="0070C0"/>
-        </w:rPr>
-        <w:t>a</w:t>
-      </w:r>
-      <w:r>
-        <w:rPr>
-          <w:i/>
-          <w:iCs/>
-          <w:color w:val="0070C0"/>
-        </w:rPr>
-        <w:t xml:space="preserve"> is sufficient for external reproducibility, the tracking of changes over time enables a study team to comprehend and resolve errors more efficiently. </w:t>
+        <w:t>While the access to the final version of the programming code along with the source data is</w:t>
+      </w:r>
+      <w:r>
+        <w:rPr>
+          <w:i/>
+          <w:iCs/>
+          <w:color w:val="0070C0"/>
+        </w:rPr>
+        <w:t xml:space="preserve"> sufficient for external reproducibility, the tracking of changes over time enables a study team to comprehend and resolve errors more efficiently. </w:t>
       </w:r>
       <w:proofErr w:type="gramStart"/>
       <w:r>
@@ -1454,84 +1417,84 @@
       <w:r>
         <w:rPr>
           <w:color w:val="0070C0"/>
-          <w:highlight w:val="yellow"/>
         </w:rPr>
         <w:t>The reviewer</w:t>
       </w:r>
       <w:r>
         <w:rPr>
           <w:color w:val="0070C0"/>
-          <w:highlight w:val="yellow"/>
         </w:rPr>
         <w:t xml:space="preserve"> </w:t>
       </w:r>
       <w:r>
         <w:rPr>
           <w:color w:val="0070C0"/>
-          <w:highlight w:val="yellow"/>
         </w:rPr>
         <w:t>makes a</w:t>
       </w:r>
       <w:r>
         <w:rPr>
           <w:color w:val="0070C0"/>
-          <w:highlight w:val="yellow"/>
         </w:rPr>
         <w:t xml:space="preserve">n interesting point. We agree that sample dummy data can be helpful to </w:t>
       </w:r>
       <w:r>
         <w:rPr>
           <w:color w:val="0070C0"/>
-          <w:highlight w:val="yellow"/>
-        </w:rPr>
-        <w:t>get a better understanding of</w:t>
-      </w:r>
-      <w:r>
-        <w:rPr>
-          <w:color w:val="0070C0"/>
-          <w:highlight w:val="yellow"/>
+        </w:rPr>
+        <w:t xml:space="preserve">get a better </w:t>
+      </w:r>
+      <w:r>
+        <w:rPr>
+          <w:color w:val="0070C0"/>
+        </w:rPr>
+        <w:t xml:space="preserve">mechanistic </w:t>
+      </w:r>
+      <w:r>
+        <w:rPr>
+          <w:color w:val="0070C0"/>
+        </w:rPr>
+        <w:t>understanding of</w:t>
+      </w:r>
+      <w:r>
+        <w:rPr>
+          <w:color w:val="0070C0"/>
         </w:rPr>
         <w:t xml:space="preserve"> the underlying source code and enhance transparency</w:t>
       </w:r>
       <w:r>
         <w:rPr>
           <w:color w:val="0070C0"/>
-          <w:highlight w:val="yellow"/>
         </w:rPr>
         <w:t xml:space="preserve">. However, by definition, reproducibility can only be achieved </w:t>
       </w:r>
       <w:r>
         <w:rPr>
           <w:color w:val="0070C0"/>
-          <w:highlight w:val="yellow"/>
         </w:rPr>
         <w:t>by having</w:t>
       </w:r>
       <w:r>
         <w:rPr>
           <w:color w:val="0070C0"/>
-          <w:highlight w:val="yellow"/>
         </w:rPr>
         <w:t xml:space="preserve"> access </w:t>
       </w:r>
       <w:r>
         <w:rPr>
           <w:color w:val="0070C0"/>
-          <w:highlight w:val="yellow"/>
         </w:rPr>
         <w:t>to</w:t>
       </w:r>
       <w:r>
         <w:rPr>
           <w:color w:val="0070C0"/>
-          <w:highlight w:val="yellow"/>
         </w:rPr>
         <w:t xml:space="preserve"> real data.</w:t>
       </w:r>
       <w:r>
         <w:rPr>
           <w:color w:val="0070C0"/>
-          <w:highlight w:val="yellow"/>
         </w:rPr>
         <w:t xml:space="preserve"> We added this aspect to the discussion.</w:t>
       </w:r>
@@ -1562,6 +1525,7 @@
         </w:rPr>
         <w:t xml:space="preserve">Section </w:t>
       </w:r>
+      <w:proofErr w:type="gramStart"/>
       <w:r>
         <w:rPr>
           <w:b/>
@@ -1570,6 +1534,7 @@
         </w:rPr>
         <w:t>4.Discussion</w:t>
       </w:r>
+      <w:proofErr w:type="gramEnd"/>
       <w:r>
         <w:rPr>
           <w:color w:val="0070C0"/>
@@ -1589,7 +1554,6 @@
           <w:i/>
           <w:iCs/>
           <w:color w:val="0070C0"/>
-          <w:highlight w:val="yellow"/>
         </w:rPr>
         <w:t xml:space="preserve">Authors may </w:t>
       </w:r>
@@ -1598,7 +1562,14 @@
           <w:i/>
           <w:iCs/>
           <w:color w:val="0070C0"/>
-          <w:highlight w:val="yellow"/>
+        </w:rPr>
+        <w:t xml:space="preserve">also </w:t>
+      </w:r>
+      <w:r>
+        <w:rPr>
+          <w:i/>
+          <w:iCs/>
+          <w:color w:val="0070C0"/>
         </w:rPr>
         <w:t xml:space="preserve">include a sample of dummy data </w:t>
       </w:r>
@@ -1607,44 +1578,24 @@
           <w:i/>
           <w:iCs/>
           <w:color w:val="0070C0"/>
-          <w:highlight w:val="yellow"/>
-        </w:rPr>
-        <w:t xml:space="preserve">give readers </w:t>
-      </w:r>
-      <w:r>
-        <w:rPr>
-          <w:i/>
-          <w:iCs/>
-          <w:color w:val="0070C0"/>
-          <w:highlight w:val="yellow"/>
-        </w:rPr>
-        <w:t>a better understanding of the underlying source code and enhance transparency</w:t>
-      </w:r>
-      <w:r>
-        <w:rPr>
-          <w:i/>
-          <w:iCs/>
-          <w:color w:val="0070C0"/>
-          <w:highlight w:val="yellow"/>
-        </w:rPr>
-        <w:t xml:space="preserve">, but, </w:t>
-      </w:r>
-      <w:r>
-        <w:rPr>
-          <w:i/>
-          <w:iCs/>
-          <w:color w:val="0070C0"/>
-          <w:highlight w:val="yellow"/>
-        </w:rPr>
-        <w:t>by definition, reproducibility can only be achieved by having access to real data</w:t>
-      </w:r>
-      <w:r>
-        <w:rPr>
-          <w:i/>
-          <w:iCs/>
-          <w:color w:val="0070C0"/>
-        </w:rPr>
-        <w:t>. Moreover, many larger research data sources have already provided synthetic data using identical formats and variable names while protecting patient privacy (e.g., Medicare Claims Synthetic Public Use Files)</w:t>
+        </w:rPr>
+        <w:t xml:space="preserve">to </w:t>
+      </w:r>
+      <w:r>
+        <w:rPr>
+          <w:i/>
+          <w:iCs/>
+          <w:color w:val="0070C0"/>
+        </w:rPr>
+        <w:t>give readers a better understanding of the underlying source code and enhance transparency</w:t>
+      </w:r>
+      <w:r>
+        <w:rPr>
+          <w:i/>
+          <w:iCs/>
+          <w:color w:val="0070C0"/>
+        </w:rPr>
+        <w:t>, but, by definition, reproducibility can only be achieved by having access to real data</w:t>
       </w:r>
       <w:r>
         <w:rPr>
@@ -1935,6 +1886,7 @@
           <w:bCs/>
           <w:color w:val="0070C0"/>
         </w:rPr>
+        <w:lastRenderedPageBreak/>
         <w:t xml:space="preserve">Section </w:t>
       </w:r>
       <w:r>
@@ -2428,6 +2380,7 @@
           <w:iCs/>
           <w:color w:val="0070C0"/>
         </w:rPr>
+        <w:lastRenderedPageBreak/>
         <w:t>[CODE EXAMPLE]</w:t>
       </w:r>
       <w:r>
@@ -2917,76 +2870,82 @@
         <w:rPr>
           <w:color w:val="0070C0"/>
         </w:rPr>
+        <w:t xml:space="preserve">[RESPONSE] We </w:t>
+      </w:r>
+      <w:r>
+        <w:rPr>
+          <w:color w:val="0070C0"/>
+        </w:rPr>
+        <w:t xml:space="preserve">removed the section on </w:t>
+      </w:r>
+      <w:proofErr w:type="spellStart"/>
+      <w:r>
+        <w:rPr>
+          <w:color w:val="0070C0"/>
+        </w:rPr>
+        <w:t>Renv</w:t>
+      </w:r>
+      <w:proofErr w:type="spellEnd"/>
+      <w:r>
+        <w:rPr>
+          <w:color w:val="0070C0"/>
+        </w:rPr>
+        <w:t>/computational environments in</w:t>
+      </w:r>
+      <w:r>
+        <w:rPr>
+          <w:color w:val="0070C0"/>
+        </w:rPr>
+        <w:t xml:space="preserve"> R</w:t>
+      </w:r>
+      <w:r>
+        <w:rPr>
+          <w:color w:val="0070C0"/>
+        </w:rPr>
+        <w:t xml:space="preserve"> from the main manuscript. However, we consider th</w:t>
+      </w:r>
+      <w:r>
+        <w:rPr>
+          <w:color w:val="0070C0"/>
+        </w:rPr>
+        <w:t>is</w:t>
+      </w:r>
+      <w:r>
+        <w:rPr>
+          <w:color w:val="0070C0"/>
+        </w:rPr>
+        <w:t xml:space="preserve"> aspect</w:t>
+      </w:r>
+      <w:r>
+        <w:rPr>
+          <w:color w:val="0070C0"/>
+        </w:rPr>
+        <w:t xml:space="preserve"> of computational reproducibi</w:t>
+      </w:r>
+      <w:r>
+        <w:rPr>
+          <w:color w:val="0070C0"/>
+        </w:rPr>
+        <w:t>l</w:t>
+      </w:r>
+      <w:r>
+        <w:rPr>
+          <w:color w:val="0070C0"/>
+        </w:rPr>
+        <w:t>ity</w:t>
+      </w:r>
+      <w:r>
+        <w:rPr>
+          <w:color w:val="0070C0"/>
+        </w:rPr>
+        <w:t xml:space="preserve"> as important and </w:t>
+      </w:r>
+      <w:r>
+        <w:rPr>
+          <w:color w:val="0070C0"/>
+        </w:rPr>
         <w:lastRenderedPageBreak/>
-        <w:t xml:space="preserve">[RESPONSE] We </w:t>
-      </w:r>
-      <w:r>
-        <w:rPr>
-          <w:color w:val="0070C0"/>
-        </w:rPr>
-        <w:t xml:space="preserve">removed the section on </w:t>
-      </w:r>
-      <w:proofErr w:type="spellStart"/>
-      <w:r>
-        <w:rPr>
-          <w:color w:val="0070C0"/>
-        </w:rPr>
-        <w:t>Renv</w:t>
-      </w:r>
-      <w:proofErr w:type="spellEnd"/>
-      <w:r>
-        <w:rPr>
-          <w:color w:val="0070C0"/>
-        </w:rPr>
-        <w:t>/computational environments in</w:t>
-      </w:r>
-      <w:r>
-        <w:rPr>
-          <w:color w:val="0070C0"/>
-        </w:rPr>
-        <w:t xml:space="preserve"> R</w:t>
-      </w:r>
-      <w:r>
-        <w:rPr>
-          <w:color w:val="0070C0"/>
-        </w:rPr>
-        <w:t xml:space="preserve"> from the main manuscript. However, we consider th</w:t>
-      </w:r>
-      <w:r>
-        <w:rPr>
-          <w:color w:val="0070C0"/>
-        </w:rPr>
-        <w:t>is</w:t>
-      </w:r>
-      <w:r>
-        <w:rPr>
-          <w:color w:val="0070C0"/>
-        </w:rPr>
-        <w:t xml:space="preserve"> aspect</w:t>
-      </w:r>
-      <w:r>
-        <w:rPr>
-          <w:color w:val="0070C0"/>
-        </w:rPr>
-        <w:t xml:space="preserve"> of computational reproducibi</w:t>
-      </w:r>
-      <w:r>
-        <w:rPr>
-          <w:color w:val="0070C0"/>
-        </w:rPr>
-        <w:t>l</w:t>
-      </w:r>
-      <w:r>
-        <w:rPr>
-          <w:color w:val="0070C0"/>
-        </w:rPr>
-        <w:t>ity</w:t>
-      </w:r>
-      <w:r>
-        <w:rPr>
-          <w:color w:val="0070C0"/>
-        </w:rPr>
-        <w:t xml:space="preserve"> as important and complementary to Git and hence</w:t>
+        <w:t>complementary to Git and hence</w:t>
       </w:r>
       <w:r>
         <w:rPr>
@@ -3397,7 +3356,6 @@
           <w:bCs/>
           <w:color w:val="0070C0"/>
         </w:rPr>
-        <w:lastRenderedPageBreak/>
         <w:t xml:space="preserve">Section 3. A step-by-step introduction on how to use Git in </w:t>
       </w:r>
       <w:proofErr w:type="gramStart"/>
@@ -3436,7 +3394,16 @@
           <w:iCs/>
           <w:color w:val="0070C0"/>
         </w:rPr>
-        <w:t xml:space="preserve">In this section, we want to give a technical introduction on how Git and remote repositories can be used in RWE studies. For the following examples, we focus on workflows utilizing </w:t>
+        <w:t xml:space="preserve">In this section, we want to give a technical introduction on how Git and remote repositories can be used in RWE </w:t>
+      </w:r>
+      <w:r>
+        <w:rPr>
+          <w:i/>
+          <w:iCs/>
+          <w:color w:val="0070C0"/>
+        </w:rPr>
+        <w:lastRenderedPageBreak/>
+        <w:t xml:space="preserve">studies. For the following examples, we focus on workflows utilizing </w:t>
       </w:r>
       <w:r>
         <w:rPr>
@@ -3603,6 +3570,7 @@
         </w:rPr>
         <w:t xml:space="preserve">added a paragraph about security considerations when working with Git, remote repositories and discuss how sensitive information such as personal access tokens or passwords can be managed in the RStudio IDE using environment variables and how to configure </w:t>
       </w:r>
+      <w:proofErr w:type="gramStart"/>
       <w:r>
         <w:rPr>
           <w:i/>
@@ -3621,20 +3589,19 @@
         <w:t>gitignore</w:t>
       </w:r>
       <w:proofErr w:type="spellEnd"/>
+      <w:proofErr w:type="gramEnd"/>
       <w:r>
         <w:rPr>
           <w:color w:val="0070C0"/>
         </w:rPr>
         <w:t xml:space="preserve"> file so that </w:t>
       </w:r>
-      <w:proofErr w:type="gramStart"/>
       <w:r>
         <w:rPr>
           <w:color w:val="0070C0"/>
         </w:rPr>
         <w:t>these kind of data</w:t>
       </w:r>
-      <w:proofErr w:type="gramEnd"/>
       <w:r>
         <w:rPr>
           <w:color w:val="0070C0"/>
@@ -3757,7 +3724,25 @@
           <w:iCs/>
           <w:color w:val="0070C0"/>
         </w:rPr>
-        <w:t xml:space="preserve"> file, which is a flat text file typically stored in the root directory of the repository. Each line in </w:t>
+        <w:t xml:space="preserve"> file, which is a flat text file typically stored in the root directory of the repository. Each line in .</w:t>
+      </w:r>
+      <w:proofErr w:type="spellStart"/>
+      <w:r>
+        <w:rPr>
+          <w:i/>
+          <w:iCs/>
+          <w:color w:val="0070C0"/>
+        </w:rPr>
+        <w:t>gitignore</w:t>
+      </w:r>
+      <w:proofErr w:type="spellEnd"/>
+      <w:r>
+        <w:rPr>
+          <w:i/>
+          <w:iCs/>
+          <w:color w:val="0070C0"/>
+        </w:rPr>
+        <w:t xml:space="preserve"> specifies a file name, sub-directory name or a file name pattern (e.g., "*.csv" for all files of type csv) that a user intentionally does not want to track and synchronize with a remote </w:t>
       </w:r>
       <w:r>
         <w:rPr>
@@ -3766,25 +3751,7 @@
           <w:color w:val="0070C0"/>
         </w:rPr>
         <w:lastRenderedPageBreak/>
-        <w:t>.</w:t>
-      </w:r>
-      <w:proofErr w:type="spellStart"/>
-      <w:r>
-        <w:rPr>
-          <w:i/>
-          <w:iCs/>
-          <w:color w:val="0070C0"/>
-        </w:rPr>
-        <w:t>gitignore</w:t>
-      </w:r>
-      <w:proofErr w:type="spellEnd"/>
-      <w:r>
-        <w:rPr>
-          <w:i/>
-          <w:iCs/>
-          <w:color w:val="0070C0"/>
-        </w:rPr>
-        <w:t xml:space="preserve"> specifies a file name, sub-directory name or a file name pattern (e.g., "*.csv" for all files of type csv) that a user intentionally does not want to track and synchronize with a remote repository. If it can be avoided, such sensitive information should alternatively not be stored in the project directory in the first place.</w:t>
+        <w:t>repository. If it can be avoided, such sensitive information should alternatively not be stored in the project directory in the first place.</w:t>
       </w:r>
     </w:p>
     <w:p>
@@ -4222,7 +4189,7 @@
           <w:iCs/>
           <w:color w:val="0070C0"/>
         </w:rPr>
-        <w:t xml:space="preserve"> about the project’s background and objectives, instructions on how to install software or manage computation environments and dependencies, important files and the organization of the repository, contribution guidelines, contact information and the project’s license to outline the </w:t>
+        <w:t xml:space="preserve"> about the project’s background and objectives, instructions on how to install software or manage computation environments and dependencies, important files and the organization of the repository, contribution guidelines, contact information and the project’s license to outline the terms under which others can use, modify, and distribute the project. Especially for open-source </w:t>
       </w:r>
       <w:r>
         <w:rPr>
@@ -4231,7 +4198,7 @@
           <w:color w:val="0070C0"/>
         </w:rPr>
         <w:lastRenderedPageBreak/>
-        <w:t>terms under which others can use, modify, and distribute the project. Especially for open-source software projects choosing a suitable license is critical for which GitHub provides helpful guidance and information under https://choosealicense.com/</w:t>
+        <w:t>software projects choosing a suitable license is critical for which GitHub provides helpful guidance and information under https://choosealicense.com/</w:t>
       </w:r>
       <w:r>
         <w:rPr>

</xml_diff>

<commit_message>
final R1 version ready to be submitted
</commit_message>
<xml_diff>
--- a/manuscript/PDS-23-0292_R1.docx
+++ b/manuscript/PDS-23-0292_R1.docx
@@ -1173,33 +1173,103 @@
         <w:rPr>
           <w:color w:val="0070C0"/>
         </w:rPr>
+        <w:t xml:space="preserve"> We also created a digital object identifier for the repository that accompanies this publication</w:t>
+      </w:r>
+      <w:r>
+        <w:rPr>
+          <w:color w:val="0070C0"/>
+        </w:rPr>
+        <w:t xml:space="preserve"> (</w:t>
+      </w:r>
+      <w:proofErr w:type="spellStart"/>
+      <w:r>
+        <w:rPr>
+          <w:color w:val="0070C0"/>
+        </w:rPr>
+        <w:t>doi</w:t>
+      </w:r>
+      <w:proofErr w:type="spellEnd"/>
+      <w:r>
+        <w:rPr>
+          <w:color w:val="0070C0"/>
+        </w:rPr>
+        <w:t xml:space="preserve">: </w:t>
+      </w:r>
+      <w:r>
+        <w:rPr>
+          <w:color w:val="0070C0"/>
+        </w:rPr>
+        <w:t>10.5281/zenodo.10222660</w:t>
+      </w:r>
+      <w:r>
+        <w:rPr>
+          <w:color w:val="0070C0"/>
+        </w:rPr>
+        <w:t>)</w:t>
+      </w:r>
+      <w:r>
+        <w:rPr>
+          <w:color w:val="0070C0"/>
+        </w:rPr>
+        <w:t xml:space="preserve"> and added it to the corresponding README file</w:t>
+      </w:r>
+      <w:r>
+        <w:rPr>
+          <w:color w:val="0070C0"/>
+        </w:rPr>
+        <w:t xml:space="preserve"> on GitHub and GitLab</w:t>
+      </w:r>
+      <w:r>
+        <w:rPr>
+          <w:color w:val="0070C0"/>
+        </w:rPr>
+        <w:t>.</w:t>
+      </w:r>
+      <w:r>
+        <w:rPr>
+          <w:color w:val="0070C0"/>
+        </w:rPr>
         <w:t xml:space="preserve"> </w:t>
       </w:r>
-      <w:commentRangeStart w:id="0"/>
-      <w:r>
-        <w:rPr>
-          <w:color w:val="0070C0"/>
-        </w:rPr>
-        <w:t>We also created a digital object identifier for the repository that accompanies this publication and added it to the corresponding README file</w:t>
-      </w:r>
-      <w:r>
-        <w:rPr>
-          <w:color w:val="0070C0"/>
-        </w:rPr>
-        <w:t xml:space="preserve"> on GitHub and GitLab</w:t>
-      </w:r>
-      <w:r>
-        <w:rPr>
-          <w:color w:val="0070C0"/>
-        </w:rPr>
-        <w:t>.</w:t>
-      </w:r>
-      <w:commentRangeEnd w:id="0"/>
-      <w:r>
-        <w:rPr>
-          <w:rStyle w:val="CommentReference"/>
-        </w:rPr>
-        <w:commentReference w:id="0"/>
+      <w:r>
+        <w:rPr>
+          <w:color w:val="0070C0"/>
+        </w:rPr>
+        <w:drawing>
+          <wp:inline distT="0" distB="0" distL="0" distR="0" wp14:anchorId="073DB02A" wp14:editId="649BF613">
+            <wp:extent cx="1206500" cy="127000"/>
+            <wp:effectExtent l="0" t="0" r="0" b="0"/>
+            <wp:docPr id="1548940991" name="Picture 1"/>
+            <wp:cNvGraphicFramePr>
+              <a:graphicFrameLocks xmlns:a="http://schemas.openxmlformats.org/drawingml/2006/main" noChangeAspect="1"/>
+            </wp:cNvGraphicFramePr>
+            <a:graphic xmlns:a="http://schemas.openxmlformats.org/drawingml/2006/main">
+              <a:graphicData uri="http://schemas.openxmlformats.org/drawingml/2006/picture">
+                <pic:pic xmlns:pic="http://schemas.openxmlformats.org/drawingml/2006/picture">
+                  <pic:nvPicPr>
+                    <pic:cNvPr id="1548940991" name=""/>
+                    <pic:cNvPicPr/>
+                  </pic:nvPicPr>
+                  <pic:blipFill>
+                    <a:blip r:embed="rId6"/>
+                    <a:stretch>
+                      <a:fillRect/>
+                    </a:stretch>
+                  </pic:blipFill>
+                  <pic:spPr>
+                    <a:xfrm>
+                      <a:off x="0" y="0"/>
+                      <a:ext cx="1206500" cy="127000"/>
+                    </a:xfrm>
+                    <a:prstGeom prst="rect">
+                      <a:avLst/>
+                    </a:prstGeom>
+                  </pic:spPr>
+                </pic:pic>
+              </a:graphicData>
+            </a:graphic>
+          </wp:inline>
+        </w:drawing>
       </w:r>
     </w:p>
     <w:p>
@@ -3501,7 +3571,7 @@
                     <pic:cNvPicPr/>
                   </pic:nvPicPr>
                   <pic:blipFill>
-                    <a:blip r:embed="rId10"/>
+                    <a:blip r:embed="rId7"/>
                     <a:stretch>
                       <a:fillRect/>
                     </a:stretch>
@@ -4767,7 +4837,7 @@
         </w:rPr>
         <w:t xml:space="preserve"> about the project’s background and objectives, instructions on how to install software or manage computation environments and dependencies, important files and the organization of the repository, contribution guidelines, contact information and the project’s license to outline the terms under which others can use, modify, and distribute the project. Especially for open-source software projects choosing a suitable license is critical for which GitHub provides helpful guidance and information under </w:t>
       </w:r>
-      <w:hyperlink r:id="rId11" w:history="1">
+      <w:hyperlink r:id="rId8" w:history="1">
         <w:r>
           <w:rPr>
             <w:rStyle w:val="Hyperlink"/>
@@ -5573,7 +5643,7 @@
         </w:rPr>
         <w:t xml:space="preserve"> and we now stress the need to include a license and refer to </w:t>
       </w:r>
-      <w:hyperlink r:id="rId12" w:history="1">
+      <w:hyperlink r:id="rId9" w:history="1">
         <w:r>
           <w:rPr>
             <w:rStyle w:val="Hyperlink"/>
@@ -5670,7 +5740,7 @@
         <w:tab/>
         <w:t>Page 30, line 24. You use the term ‘main’ to refer to the principal development branch. However, in the figure below, you are using Master. Moreover, the master is not a term used anymore (</w:t>
       </w:r>
-      <w:hyperlink r:id="rId13" w:history="1">
+      <w:hyperlink r:id="rId10" w:history="1">
         <w:r>
           <w:rPr>
             <w:rStyle w:val="Hyperlink"/>
@@ -5847,58 +5917,6 @@
     </w:sectPr>
   </w:body>
 </w:document>
-</file>
-
-<file path=word/comments.xml><?xml version="1.0" encoding="utf-8"?>
-<w:comments xmlns:wpc="http://schemas.microsoft.com/office/word/2010/wordprocessingCanvas" xmlns:cx="http://schemas.microsoft.com/office/drawing/2014/chartex" xmlns:cx1="http://schemas.microsoft.com/office/drawing/2015/9/8/chartex" xmlns:cx2="http://schemas.microsoft.com/office/drawing/2015/10/21/chartex" xmlns:cx3="http://schemas.microsoft.com/office/drawing/2016/5/9/chartex" xmlns:cx4="http://schemas.microsoft.com/office/drawing/2016/5/10/chartex" xmlns:cx5="http://schemas.microsoft.com/office/drawing/2016/5/11/chartex" xmlns:cx6="http://schemas.microsoft.com/office/drawing/2016/5/12/chartex" xmlns:cx7="http://schemas.microsoft.com/office/drawing/2016/5/13/chartex" xmlns:cx8="http://schemas.microsoft.com/office/drawing/2016/5/14/chartex" xmlns:mc="http://schemas.openxmlformats.org/markup-compatibility/2006" xmlns:aink="http://schemas.microsoft.com/office/drawing/2016/ink" xmlns:am3d="http://schemas.microsoft.com/office/drawing/2017/model3d" xmlns:o="urn:schemas-microsoft-com:office:office" xmlns:oel="http://schemas.microsoft.com/office/2019/extlst" xmlns:r="http://schemas.openxmlformats.org/officeDocument/2006/relationships" xmlns:m="http://schemas.openxmlformats.org/officeDocument/2006/math" xmlns:v="urn:schemas-microsoft-com:vml" xmlns:wp14="http://schemas.microsoft.com/office/word/2010/wordprocessingDrawing" xmlns:wp="http://schemas.openxmlformats.org/drawingml/2006/wordprocessingDrawing" xmlns:w10="urn:schemas-microsoft-com:office:word" xmlns:w="http://schemas.openxmlformats.org/wordprocessingml/2006/main" xmlns:w14="http://schemas.microsoft.com/office/word/2010/wordml" xmlns:w15="http://schemas.microsoft.com/office/word/2012/wordml" xmlns:w16cex="http://schemas.microsoft.com/office/word/2018/wordml/cex" xmlns:w16cid="http://schemas.microsoft.com/office/word/2016/wordml/cid" xmlns:w16="http://schemas.microsoft.com/office/word/2018/wordml" xmlns:w16sdtdh="http://schemas.microsoft.com/office/word/2020/wordml/sdtdatahash" xmlns:w16se="http://schemas.microsoft.com/office/word/2015/wordml/symex" xmlns:wpg="http://schemas.microsoft.com/office/word/2010/wordprocessingGroup" xmlns:wpi="http://schemas.microsoft.com/office/word/2010/wordprocessingInk" xmlns:wne="http://schemas.microsoft.com/office/word/2006/wordml" xmlns:wps="http://schemas.microsoft.com/office/word/2010/wordprocessingShape" mc:Ignorable="w14 w15 w16se w16cid w16 w16cex w16sdtdh wp14">
-  <w:comment w:id="0" w:author="Weberpals, Janick Georg" w:date="2023-11-15T15:26:00Z" w:initials="WJG">
-    <w:p>
-      <w:r>
-        <w:rPr>
-          <w:rStyle w:val="CommentReference"/>
-        </w:rPr>
-        <w:annotationRef/>
-      </w:r>
-      <w:r>
-        <w:rPr>
-          <w:sz w:val="20"/>
-          <w:szCs w:val="20"/>
-        </w:rPr>
-        <w:t>Create a release and doi once revision is finalized:</w:t>
-      </w:r>
-    </w:p>
-    <w:p>
-      <w:hyperlink r:id="rId1" w:history="1">
-        <w:r>
-          <w:rPr>
-            <w:rStyle w:val="Hyperlink"/>
-            <w:sz w:val="20"/>
-            <w:szCs w:val="20"/>
-          </w:rPr>
-          <w:t>https://zenodo.org/account/settings/github/</w:t>
-        </w:r>
-      </w:hyperlink>
-    </w:p>
-  </w:comment>
-</w:comments>
-</file>
-
-<file path=word/commentsExtended.xml><?xml version="1.0" encoding="utf-8"?>
-<w15:commentsEx xmlns:wpc="http://schemas.microsoft.com/office/word/2010/wordprocessingCanvas" xmlns:cx="http://schemas.microsoft.com/office/drawing/2014/chartex" xmlns:cx1="http://schemas.microsoft.com/office/drawing/2015/9/8/chartex" xmlns:cx2="http://schemas.microsoft.com/office/drawing/2015/10/21/chartex" xmlns:cx3="http://schemas.microsoft.com/office/drawing/2016/5/9/chartex" xmlns:cx4="http://schemas.microsoft.com/office/drawing/2016/5/10/chartex" xmlns:cx5="http://schemas.microsoft.com/office/drawing/2016/5/11/chartex" xmlns:cx6="http://schemas.microsoft.com/office/drawing/2016/5/12/chartex" xmlns:cx7="http://schemas.microsoft.com/office/drawing/2016/5/13/chartex" xmlns:cx8="http://schemas.microsoft.com/office/drawing/2016/5/14/chartex" xmlns:mc="http://schemas.openxmlformats.org/markup-compatibility/2006" xmlns:aink="http://schemas.microsoft.com/office/drawing/2016/ink" xmlns:am3d="http://schemas.microsoft.com/office/drawing/2017/model3d" xmlns:o="urn:schemas-microsoft-com:office:office" xmlns:oel="http://schemas.microsoft.com/office/2019/extlst" xmlns:r="http://schemas.openxmlformats.org/officeDocument/2006/relationships" xmlns:m="http://schemas.openxmlformats.org/officeDocument/2006/math" xmlns:v="urn:schemas-microsoft-com:vml" xmlns:wp14="http://schemas.microsoft.com/office/word/2010/wordprocessingDrawing" xmlns:wp="http://schemas.openxmlformats.org/drawingml/2006/wordprocessingDrawing" xmlns:w10="urn:schemas-microsoft-com:office:word" xmlns:w="http://schemas.openxmlformats.org/wordprocessingml/2006/main" xmlns:w14="http://schemas.microsoft.com/office/word/2010/wordml" xmlns:w15="http://schemas.microsoft.com/office/word/2012/wordml" xmlns:w16cex="http://schemas.microsoft.com/office/word/2018/wordml/cex" xmlns:w16cid="http://schemas.microsoft.com/office/word/2016/wordml/cid" xmlns:w16="http://schemas.microsoft.com/office/word/2018/wordml" xmlns:w16sdtdh="http://schemas.microsoft.com/office/word/2020/wordml/sdtdatahash" xmlns:w16se="http://schemas.microsoft.com/office/word/2015/wordml/symex" xmlns:wpg="http://schemas.microsoft.com/office/word/2010/wordprocessingGroup" xmlns:wpi="http://schemas.microsoft.com/office/word/2010/wordprocessingInk" xmlns:wne="http://schemas.microsoft.com/office/word/2006/wordml" xmlns:wps="http://schemas.microsoft.com/office/word/2010/wordprocessingShape" mc:Ignorable="w14 w15 w16se w16cid w16 w16cex w16sdtdh wp14">
-  <w15:commentEx w15:paraId="564AD77C" w15:done="0"/>
-</w15:commentsEx>
-</file>
-
-<file path=word/commentsExtensible.xml><?xml version="1.0" encoding="utf-8"?>
-<w16cex:commentsExtensible xmlns:wpc="http://schemas.microsoft.com/office/word/2010/wordprocessingCanvas" xmlns:cx="http://schemas.microsoft.com/office/drawing/2014/chartex" xmlns:cx1="http://schemas.microsoft.com/office/drawing/2015/9/8/chartex" xmlns:cx2="http://schemas.microsoft.com/office/drawing/2015/10/21/chartex" xmlns:cx3="http://schemas.microsoft.com/office/drawing/2016/5/9/chartex" xmlns:cx4="http://schemas.microsoft.com/office/drawing/2016/5/10/chartex" xmlns:cx5="http://schemas.microsoft.com/office/drawing/2016/5/11/chartex" xmlns:cx6="http://schemas.microsoft.com/office/drawing/2016/5/12/chartex" xmlns:cx7="http://schemas.microsoft.com/office/drawing/2016/5/13/chartex" xmlns:cx8="http://schemas.microsoft.com/office/drawing/2016/5/14/chartex" xmlns:mc="http://schemas.openxmlformats.org/markup-compatibility/2006" xmlns:aink="http://schemas.microsoft.com/office/drawing/2016/ink" xmlns:am3d="http://schemas.microsoft.com/office/drawing/2017/model3d" xmlns:o="urn:schemas-microsoft-com:office:office" xmlns:oel="http://schemas.microsoft.com/office/2019/extlst" xmlns:r="http://schemas.openxmlformats.org/officeDocument/2006/relationships" xmlns:m="http://schemas.openxmlformats.org/officeDocument/2006/math" xmlns:v="urn:schemas-microsoft-com:vml" xmlns:wp14="http://schemas.microsoft.com/office/word/2010/wordprocessingDrawing" xmlns:wp="http://schemas.openxmlformats.org/drawingml/2006/wordprocessingDrawing" xmlns:w10="urn:schemas-microsoft-com:office:word" xmlns:w="http://schemas.openxmlformats.org/wordprocessingml/2006/main" xmlns:w14="http://schemas.microsoft.com/office/word/2010/wordml" xmlns:w15="http://schemas.microsoft.com/office/word/2012/wordml" xmlns:w16cex="http://schemas.microsoft.com/office/word/2018/wordml/cex" xmlns:w16cid="http://schemas.microsoft.com/office/word/2016/wordml/cid" xmlns:w16="http://schemas.microsoft.com/office/word/2018/wordml" xmlns:w16sdtdh="http://schemas.microsoft.com/office/word/2020/wordml/sdtdatahash" xmlns:w16se="http://schemas.microsoft.com/office/word/2015/wordml/symex" xmlns:wpg="http://schemas.microsoft.com/office/word/2010/wordprocessingGroup" xmlns:wpi="http://schemas.microsoft.com/office/word/2010/wordprocessingInk" xmlns:wne="http://schemas.microsoft.com/office/word/2006/wordml" xmlns:wps="http://schemas.microsoft.com/office/word/2010/wordprocessingShape" mc:Ignorable="w14 w15 w16se w16cid w16 w16cex w16sdtdh wp14">
-  <w16cex:commentExtensible w16cex:durableId="2384E6C1" w16cex:dateUtc="2023-11-15T20:26:00Z"/>
-</w16cex:commentsExtensible>
-</file>
-
-<file path=word/commentsIds.xml><?xml version="1.0" encoding="utf-8"?>
-<w16cid:commentsIds xmlns:wpc="http://schemas.microsoft.com/office/word/2010/wordprocessingCanvas" xmlns:cx="http://schemas.microsoft.com/office/drawing/2014/chartex" xmlns:cx1="http://schemas.microsoft.com/office/drawing/2015/9/8/chartex" xmlns:cx2="http://schemas.microsoft.com/office/drawing/2015/10/21/chartex" xmlns:cx3="http://schemas.microsoft.com/office/drawing/2016/5/9/chartex" xmlns:cx4="http://schemas.microsoft.com/office/drawing/2016/5/10/chartex" xmlns:cx5="http://schemas.microsoft.com/office/drawing/2016/5/11/chartex" xmlns:cx6="http://schemas.microsoft.com/office/drawing/2016/5/12/chartex" xmlns:cx7="http://schemas.microsoft.com/office/drawing/2016/5/13/chartex" xmlns:cx8="http://schemas.microsoft.com/office/drawing/2016/5/14/chartex" xmlns:mc="http://schemas.openxmlformats.org/markup-compatibility/2006" xmlns:aink="http://schemas.microsoft.com/office/drawing/2016/ink" xmlns:am3d="http://schemas.microsoft.com/office/drawing/2017/model3d" xmlns:o="urn:schemas-microsoft-com:office:office" xmlns:oel="http://schemas.microsoft.com/office/2019/extlst" xmlns:r="http://schemas.openxmlformats.org/officeDocument/2006/relationships" xmlns:m="http://schemas.openxmlformats.org/officeDocument/2006/math" xmlns:v="urn:schemas-microsoft-com:vml" xmlns:wp14="http://schemas.microsoft.com/office/word/2010/wordprocessingDrawing" xmlns:wp="http://schemas.openxmlformats.org/drawingml/2006/wordprocessingDrawing" xmlns:w10="urn:schemas-microsoft-com:office:word" xmlns:w="http://schemas.openxmlformats.org/wordprocessingml/2006/main" xmlns:w14="http://schemas.microsoft.com/office/word/2010/wordml" xmlns:w15="http://schemas.microsoft.com/office/word/2012/wordml" xmlns:w16cex="http://schemas.microsoft.com/office/word/2018/wordml/cex" xmlns:w16cid="http://schemas.microsoft.com/office/word/2016/wordml/cid" xmlns:w16="http://schemas.microsoft.com/office/word/2018/wordml" xmlns:w16sdtdh="http://schemas.microsoft.com/office/word/2020/wordml/sdtdatahash" xmlns:w16se="http://schemas.microsoft.com/office/word/2015/wordml/symex" xmlns:wpg="http://schemas.microsoft.com/office/word/2010/wordprocessingGroup" xmlns:wpi="http://schemas.microsoft.com/office/word/2010/wordprocessingInk" xmlns:wne="http://schemas.microsoft.com/office/word/2006/wordml" xmlns:wps="http://schemas.microsoft.com/office/word/2010/wordprocessingShape" mc:Ignorable="w14 w15 w16se w16cid w16 w16cex w16sdtdh wp14">
-  <w16cid:commentId w16cid:paraId="564AD77C" w16cid:durableId="2384E6C1"/>
-</w16cid:commentsIds>
 </file>
 
 <file path=word/numbering.xml><?xml version="1.0" encoding="utf-8"?>
@@ -6021,14 +6039,6 @@
     <w:abstractNumId w:val="0"/>
   </w:num>
 </w:numbering>
-</file>
-
-<file path=word/people.xml><?xml version="1.0" encoding="utf-8"?>
-<w15:people xmlns:wpc="http://schemas.microsoft.com/office/word/2010/wordprocessingCanvas" xmlns:cx="http://schemas.microsoft.com/office/drawing/2014/chartex" xmlns:cx1="http://schemas.microsoft.com/office/drawing/2015/9/8/chartex" xmlns:cx2="http://schemas.microsoft.com/office/drawing/2015/10/21/chartex" xmlns:cx3="http://schemas.microsoft.com/office/drawing/2016/5/9/chartex" xmlns:cx4="http://schemas.microsoft.com/office/drawing/2016/5/10/chartex" xmlns:cx5="http://schemas.microsoft.com/office/drawing/2016/5/11/chartex" xmlns:cx6="http://schemas.microsoft.com/office/drawing/2016/5/12/chartex" xmlns:cx7="http://schemas.microsoft.com/office/drawing/2016/5/13/chartex" xmlns:cx8="http://schemas.microsoft.com/office/drawing/2016/5/14/chartex" xmlns:mc="http://schemas.openxmlformats.org/markup-compatibility/2006" xmlns:aink="http://schemas.microsoft.com/office/drawing/2016/ink" xmlns:am3d="http://schemas.microsoft.com/office/drawing/2017/model3d" xmlns:o="urn:schemas-microsoft-com:office:office" xmlns:oel="http://schemas.microsoft.com/office/2019/extlst" xmlns:r="http://schemas.openxmlformats.org/officeDocument/2006/relationships" xmlns:m="http://schemas.openxmlformats.org/officeDocument/2006/math" xmlns:v="urn:schemas-microsoft-com:vml" xmlns:wp14="http://schemas.microsoft.com/office/word/2010/wordprocessingDrawing" xmlns:wp="http://schemas.openxmlformats.org/drawingml/2006/wordprocessingDrawing" xmlns:w10="urn:schemas-microsoft-com:office:word" xmlns:w="http://schemas.openxmlformats.org/wordprocessingml/2006/main" xmlns:w14="http://schemas.microsoft.com/office/word/2010/wordml" xmlns:w15="http://schemas.microsoft.com/office/word/2012/wordml" xmlns:w16cex="http://schemas.microsoft.com/office/word/2018/wordml/cex" xmlns:w16cid="http://schemas.microsoft.com/office/word/2016/wordml/cid" xmlns:w16="http://schemas.microsoft.com/office/word/2018/wordml" xmlns:w16sdtdh="http://schemas.microsoft.com/office/word/2020/wordml/sdtdatahash" xmlns:w16se="http://schemas.microsoft.com/office/word/2015/wordml/symex" xmlns:wpg="http://schemas.microsoft.com/office/word/2010/wordprocessingGroup" xmlns:wpi="http://schemas.microsoft.com/office/word/2010/wordprocessingInk" xmlns:wne="http://schemas.microsoft.com/office/word/2006/wordml" xmlns:wps="http://schemas.microsoft.com/office/word/2010/wordprocessingShape" mc:Ignorable="w14 w15 w16se w16cid w16 w16cex w16sdtdh wp14">
-  <w15:person w15:author="Weberpals, Janick Georg">
-    <w15:presenceInfo w15:providerId="AD" w15:userId="S::jweberpals@bwh.harvard.edu::e0637686-b868-479b-aac7-cee7030f12de"/>
-  </w15:person>
-</w15:people>
 </file>
 
 <file path=word/styles.xml><?xml version="1.0" encoding="utf-8"?>

</xml_diff>